<commit_message>
modified:   qsort.MPJ 	modified:   report.docx
</commit_message>
<xml_diff>
--- a/assignment2/report.docx
+++ b/assignment2/report.docx
@@ -195,6 +195,39 @@
           <w:szCs w:val="24"/>
         </w:rPr>
       </w:pPr>
+    </w:p>
+    <w:p>
+      <w:pPr>
+        <w:pStyle w:val="Default"/>
+        <w:rPr>
+          <w:sz w:val="23"/>
+          <w:szCs w:val="23"/>
+        </w:rPr>
+      </w:pPr>
+      <w:r>
+        <w:rPr>
+          <w:sz w:val="23"/>
+          <w:szCs w:val="23"/>
+        </w:rPr>
+        <w:t xml:space="preserve">Materials and </w:t>
+      </w:r>
+    </w:p>
+    <w:p>
+      <w:pPr>
+        <w:spacing w:after="0" w:line="240" w:lineRule="auto"/>
+        <w:rPr>
+          <w:rFonts w:ascii="Times New Roman" w:eastAsia="Times New Roman" w:hAnsi="Times New Roman" w:cs="Times New Roman"/>
+          <w:sz w:val="24"/>
+          <w:szCs w:val="24"/>
+        </w:rPr>
+      </w:pPr>
+      <w:r>
+        <w:rPr>
+          <w:sz w:val="23"/>
+          <w:szCs w:val="23"/>
+        </w:rPr>
+        <w:t xml:space="preserve">Method </w:t>
+      </w:r>
     </w:p>
     <w:p>
       <w:pPr>
@@ -2768,7 +2801,59 @@
     <w:p>
       <w:pPr>
         <w:ind w:left="360"/>
-      </w:pPr>
+        <w:rPr>
+          <w:sz w:val="23"/>
+          <w:szCs w:val="23"/>
+        </w:rPr>
+      </w:pPr>
+      <w:r>
+        <w:rPr>
+          <w:sz w:val="23"/>
+          <w:szCs w:val="23"/>
+        </w:rPr>
+        <w:t>Based on the normal probability plot of effects and the Pareto chats</w:t>
+      </w:r>
+      <w:r>
+        <w:rPr>
+          <w:sz w:val="23"/>
+          <w:szCs w:val="23"/>
+        </w:rPr>
+        <w:t xml:space="preserve"> above, it can be seen that term A, i.e. Data Size is the only significant term.</w:t>
+      </w:r>
+    </w:p>
+    <w:p>
+      <w:pPr>
+        <w:ind w:left="360"/>
+        <w:rPr>
+          <w:color w:val="FF0000"/>
+        </w:rPr>
+      </w:pPr>
+      <w:r>
+        <w:rPr>
+          <w:color w:val="FF0000"/>
+          <w:sz w:val="23"/>
+          <w:szCs w:val="23"/>
+        </w:rPr>
+        <w:t>[Engineering meaning</w:t>
+      </w:r>
+      <w:proofErr w:type="gramStart"/>
+      <w:r>
+        <w:rPr>
+          <w:color w:val="FF0000"/>
+          <w:sz w:val="23"/>
+          <w:szCs w:val="23"/>
+        </w:rPr>
+        <w:t>..</w:t>
+      </w:r>
+      <w:r>
+        <w:rPr>
+          <w:color w:val="FF0000"/>
+          <w:sz w:val="23"/>
+          <w:szCs w:val="23"/>
+        </w:rPr>
+        <w:t>]</w:t>
+      </w:r>
+      <w:proofErr w:type="gramEnd"/>
     </w:p>
     <w:p>
       <w:pPr>
@@ -2799,7 +2884,6 @@
           <w:noProof/>
           <w:lang w:val="en-NZ" w:eastAsia="en-NZ"/>
         </w:rPr>
-        <w:lastRenderedPageBreak/>
         <w:drawing>
           <wp:inline distT="0" distB="0" distL="0" distR="0">
             <wp:extent cx="5486400" cy="3657600"/>
@@ -2849,11 +2933,6 @@
           </wp:inline>
         </w:drawing>
       </w:r>
-    </w:p>
-    <w:p>
-      <w:pPr>
-        <w:ind w:left="360"/>
-      </w:pPr>
       <w:r>
         <w:rPr>
           <w:noProof/>
@@ -2863,7 +2942,7 @@
           <wp:inline distT="0" distB="0" distL="0" distR="0">
             <wp:extent cx="5486400" cy="3657600"/>
             <wp:effectExtent l="0" t="0" r="0" b="0"/>
-            <wp:docPr id="11" name="Picture 11"/>
+            <wp:docPr id="12" name="Picture 12"/>
             <wp:cNvGraphicFramePr>
               <a:graphicFrameLocks xmlns:a="http://schemas.openxmlformats.org/drawingml/2006/main" noChangeAspect="1"/>
             </wp:cNvGraphicFramePr>
@@ -2871,7 +2950,7 @@
               <a:graphicData uri="http://schemas.openxmlformats.org/drawingml/2006/picture">
                 <pic:pic xmlns:pic="http://schemas.openxmlformats.org/drawingml/2006/picture">
                   <pic:nvPicPr>
-                    <pic:cNvPr id="0" name="Picture 9"/>
+                    <pic:cNvPr id="0" name="Picture 10"/>
                     <pic:cNvPicPr>
                       <a:picLocks noChangeAspect="1" noChangeArrowheads="1"/>
                     </pic:cNvPicPr>
@@ -2911,22 +2990,98 @@
     </w:p>
     <w:p>
       <w:pPr>
-        <w:ind w:left="360"/>
-      </w:pPr>
-    </w:p>
-    <w:p>
-      <w:pPr>
-        <w:ind w:left="360"/>
-      </w:pPr>
-    </w:p>
-    <w:p>
-      <w:pPr>
-        <w:ind w:left="360"/>
-      </w:pPr>
-    </w:p>
-    <w:p>
-      <w:pPr>
-        <w:ind w:left="360"/>
+        <w:pStyle w:val="Default"/>
+        <w:rPr>
+          <w:rFonts w:ascii="Times New Roman" w:hAnsi="Times New Roman" w:cs="Times New Roman"/>
+        </w:rPr>
+      </w:pPr>
+      <w:r>
+        <w:rPr>
+          <w:rFonts w:ascii="Times New Roman" w:hAnsi="Times New Roman" w:cs="Times New Roman"/>
+        </w:rPr>
+        <w:t>F</w:t>
+      </w:r>
+      <w:r>
+        <w:rPr>
+          <w:rFonts w:ascii="Times New Roman" w:hAnsi="Times New Roman" w:cs="Times New Roman"/>
+        </w:rPr>
+        <w:t xml:space="preserve">rom the main effects plots </w:t>
+      </w:r>
+      <w:r>
+        <w:rPr>
+          <w:rFonts w:ascii="Times New Roman" w:hAnsi="Times New Roman" w:cs="Times New Roman"/>
+        </w:rPr>
+        <w:t xml:space="preserve">, it can be found that Factor Size is </w:t>
+      </w:r>
+      <w:r>
+        <w:rPr>
+          <w:rFonts w:ascii="Times New Roman" w:hAnsi="Times New Roman" w:cs="Times New Roman"/>
+        </w:rPr>
+        <w:t>the most influential factor that affects Y (because it has the highest mean change of Y, in other words the highest slope), followed by factors</w:t>
+      </w:r>
+      <w:r>
+        <w:rPr>
+          <w:rFonts w:ascii="Times New Roman" w:hAnsi="Times New Roman" w:cs="Times New Roman"/>
+        </w:rPr>
+        <w:t xml:space="preserve"> Languages</w:t>
+      </w:r>
+      <w:r>
+        <w:rPr>
+          <w:rFonts w:ascii="Times New Roman" w:hAnsi="Times New Roman" w:cs="Times New Roman"/>
+        </w:rPr>
+        <w:t xml:space="preserve">. Factor </w:t>
+      </w:r>
+      <w:r>
+        <w:rPr>
+          <w:rFonts w:ascii="Times New Roman" w:hAnsi="Times New Roman" w:cs="Times New Roman"/>
+        </w:rPr>
+        <w:t>OS</w:t>
+      </w:r>
+      <w:r>
+        <w:rPr>
+          <w:rFonts w:ascii="Times New Roman" w:hAnsi="Times New Roman" w:cs="Times New Roman"/>
+        </w:rPr>
+        <w:t xml:space="preserve"> has no practically important effect. </w:t>
+      </w:r>
+    </w:p>
+    <w:p>
+      <w:pPr>
+        <w:pStyle w:val="Default"/>
+        <w:rPr>
+          <w:rFonts w:ascii="Times New Roman" w:hAnsi="Times New Roman" w:cs="Times New Roman"/>
+          <w:color w:val="FF0000"/>
+        </w:rPr>
+      </w:pPr>
+      <w:r>
+        <w:rPr>
+          <w:rFonts w:ascii="Times New Roman" w:hAnsi="Times New Roman" w:cs="Times New Roman"/>
+          <w:color w:val="FF0000"/>
+        </w:rPr>
+        <w:t>[Engineering meaning</w:t>
+      </w:r>
+      <w:proofErr w:type="gramStart"/>
+      <w:r>
+        <w:rPr>
+          <w:rFonts w:ascii="Times New Roman" w:hAnsi="Times New Roman" w:cs="Times New Roman"/>
+          <w:color w:val="FF0000"/>
+        </w:rPr>
+        <w:t>..]</w:t>
+      </w:r>
+      <w:proofErr w:type="gramEnd"/>
+    </w:p>
+    <w:p>
+      <w:pPr>
+        <w:autoSpaceDE w:val="0"/>
+        <w:autoSpaceDN w:val="0"/>
+        <w:adjustRightInd w:val="0"/>
+        <w:spacing w:after="0" w:line="240" w:lineRule="auto"/>
+        <w:rPr>
+          <w:rFonts w:ascii="Times New Roman" w:hAnsi="Times New Roman" w:cs="Times New Roman"/>
+          <w:color w:val="000000"/>
+          <w:sz w:val="24"/>
+          <w:szCs w:val="24"/>
+          <w:lang w:val="en-NZ"/>
+        </w:rPr>
       </w:pPr>
     </w:p>
     <w:p>
@@ -2943,12 +3098,11 @@
           <w:noProof/>
           <w:lang w:val="en-NZ" w:eastAsia="en-NZ"/>
         </w:rPr>
-        <w:lastRenderedPageBreak/>
         <w:drawing>
-          <wp:inline distT="0" distB="0" distL="0" distR="0">
+          <wp:inline distT="0" distB="0" distL="0" distR="0" wp14:anchorId="26CE8737" wp14:editId="5C260CDD">
             <wp:extent cx="5486400" cy="3657600"/>
             <wp:effectExtent l="0" t="0" r="0" b="0"/>
-            <wp:docPr id="12" name="Picture 12"/>
+            <wp:docPr id="11" name="Picture 11"/>
             <wp:cNvGraphicFramePr>
               <a:graphicFrameLocks xmlns:a="http://schemas.openxmlformats.org/drawingml/2006/main" noChangeAspect="1"/>
             </wp:cNvGraphicFramePr>
@@ -2956,7 +3110,7 @@
               <a:graphicData uri="http://schemas.openxmlformats.org/drawingml/2006/picture">
                 <pic:pic xmlns:pic="http://schemas.openxmlformats.org/drawingml/2006/picture">
                   <pic:nvPicPr>
-                    <pic:cNvPr id="0" name="Picture 10"/>
+                    <pic:cNvPr id="0" name="Picture 9"/>
                     <pic:cNvPicPr>
                       <a:picLocks noChangeAspect="1" noChangeArrowheads="1"/>
                     </pic:cNvPicPr>
@@ -3055,6 +3209,149 @@
     </w:p>
     <w:p>
       <w:pPr>
+        <w:autoSpaceDE w:val="0"/>
+        <w:autoSpaceDN w:val="0"/>
+        <w:adjustRightInd w:val="0"/>
+        <w:spacing w:after="0" w:line="240" w:lineRule="auto"/>
+        <w:rPr>
+          <w:rFonts w:ascii="Calibri" w:hAnsi="Calibri" w:cs="Calibri"/>
+          <w:b/>
+          <w:bCs/>
+          <w:color w:val="000000"/>
+          <w:sz w:val="23"/>
+          <w:szCs w:val="23"/>
+          <w:lang w:val="en-NZ"/>
+        </w:rPr>
+      </w:pPr>
+      <w:r>
+        <w:rPr>
+          <w:rFonts w:ascii="Calibri" w:hAnsi="Calibri" w:cs="Calibri"/>
+          <w:b/>
+          <w:bCs/>
+          <w:color w:val="000000"/>
+          <w:sz w:val="23"/>
+          <w:szCs w:val="23"/>
+          <w:lang w:val="en-NZ"/>
+        </w:rPr>
+        <w:t xml:space="preserve">No </w:t>
+      </w:r>
+      <w:r>
+        <w:rPr>
+          <w:rFonts w:ascii="Calibri" w:hAnsi="Calibri" w:cs="Calibri"/>
+          <w:b/>
+          <w:bCs/>
+          <w:color w:val="000000"/>
+          <w:sz w:val="23"/>
+          <w:szCs w:val="23"/>
+          <w:lang w:val="en-NZ"/>
+        </w:rPr>
+        <w:t>interaction</w:t>
+      </w:r>
+      <w:r>
+        <w:rPr>
+          <w:rFonts w:ascii="Calibri" w:hAnsi="Calibri" w:cs="Calibri"/>
+          <w:b/>
+          <w:bCs/>
+          <w:color w:val="000000"/>
+          <w:sz w:val="23"/>
+          <w:szCs w:val="23"/>
+          <w:lang w:val="en-NZ"/>
+        </w:rPr>
+        <w:t xml:space="preserve"> seem</w:t>
+      </w:r>
+      <w:r>
+        <w:rPr>
+          <w:rFonts w:ascii="Calibri" w:hAnsi="Calibri" w:cs="Calibri"/>
+          <w:b/>
+          <w:bCs/>
+          <w:color w:val="000000"/>
+          <w:sz w:val="23"/>
+          <w:szCs w:val="23"/>
+          <w:lang w:val="en-NZ"/>
+        </w:rPr>
+        <w:t>s</w:t>
+      </w:r>
+      <w:r>
+        <w:rPr>
+          <w:rFonts w:ascii="Calibri" w:hAnsi="Calibri" w:cs="Calibri"/>
+          <w:b/>
+          <w:bCs/>
+          <w:color w:val="000000"/>
+          <w:sz w:val="23"/>
+          <w:szCs w:val="23"/>
+          <w:lang w:val="en-NZ"/>
+        </w:rPr>
+        <w:t xml:space="preserve"> to be influential interactions, </w:t>
+      </w:r>
+      <w:r>
+        <w:rPr>
+          <w:rFonts w:ascii="Calibri" w:hAnsi="Calibri" w:cs="Calibri"/>
+          <w:b/>
+          <w:bCs/>
+          <w:color w:val="000000"/>
+          <w:sz w:val="23"/>
+          <w:szCs w:val="23"/>
+          <w:lang w:val="en-NZ"/>
+        </w:rPr>
+        <w:t xml:space="preserve">as </w:t>
+      </w:r>
+      <w:r>
+        <w:rPr>
+          <w:rFonts w:ascii="Calibri" w:hAnsi="Calibri" w:cs="Calibri"/>
+          <w:b/>
+          <w:bCs/>
+          <w:color w:val="000000"/>
+          <w:sz w:val="23"/>
+          <w:szCs w:val="23"/>
+          <w:lang w:val="en-NZ"/>
+        </w:rPr>
+        <w:t>no</w:t>
+      </w:r>
+      <w:r>
+        <w:rPr>
+          <w:rFonts w:ascii="Calibri" w:hAnsi="Calibri" w:cs="Calibri"/>
+          <w:b/>
+          <w:bCs/>
+          <w:color w:val="000000"/>
+          <w:sz w:val="23"/>
+          <w:szCs w:val="23"/>
+          <w:lang w:val="en-NZ"/>
+        </w:rPr>
+        <w:t xml:space="preserve"> interaction plots are very un-parallel. </w:t>
+      </w:r>
+    </w:p>
+    <w:p>
+      <w:pPr>
+        <w:pStyle w:val="Default"/>
+        <w:rPr>
+          <w:rFonts w:ascii="Times New Roman" w:hAnsi="Times New Roman" w:cs="Times New Roman"/>
+          <w:color w:val="FF0000"/>
+        </w:rPr>
+      </w:pPr>
+      <w:r>
+        <w:rPr>
+          <w:rFonts w:ascii="Times New Roman" w:hAnsi="Times New Roman" w:cs="Times New Roman"/>
+          <w:color w:val="FF0000"/>
+        </w:rPr>
+        <w:t>[Engineering meaning</w:t>
+      </w:r>
+      <w:proofErr w:type="gramStart"/>
+      <w:r>
+        <w:rPr>
+          <w:rFonts w:ascii="Times New Roman" w:hAnsi="Times New Roman" w:cs="Times New Roman"/>
+          <w:color w:val="FF0000"/>
+        </w:rPr>
+        <w:t>..]</w:t>
+      </w:r>
+      <w:proofErr w:type="gramEnd"/>
+    </w:p>
+    <w:p>
+      <w:pPr>
+        <w:ind w:left="360"/>
+      </w:pPr>
+    </w:p>
+    <w:p>
+      <w:pPr>
         <w:ind w:left="360"/>
       </w:pPr>
     </w:p>
@@ -3087,7 +3384,6 @@
           <w:noProof/>
           <w:lang w:val="en-NZ" w:eastAsia="en-NZ"/>
         </w:rPr>
-        <w:lastRenderedPageBreak/>
         <w:drawing>
           <wp:inline distT="0" distB="0" distL="0" distR="0">
             <wp:extent cx="5486400" cy="3657600"/>
@@ -3231,7 +3527,6 @@
           <w:noProof/>
           <w:lang w:val="en-NZ" w:eastAsia="en-NZ"/>
         </w:rPr>
-        <w:lastRenderedPageBreak/>
         <w:drawing>
           <wp:inline distT="0" distB="0" distL="0" distR="0">
             <wp:extent cx="5486400" cy="3657600"/>
@@ -3335,6 +3630,2940 @@
           </wp:inline>
         </w:drawing>
       </w:r>
+    </w:p>
+    <w:p>
+      <w:pPr>
+        <w:ind w:left="360"/>
+      </w:pPr>
+    </w:p>
+    <w:p>
+      <w:pPr>
+        <w:autoSpaceDE w:val="0"/>
+        <w:autoSpaceDN w:val="0"/>
+        <w:adjustRightInd w:val="0"/>
+        <w:spacing w:after="0" w:line="240" w:lineRule="auto"/>
+        <w:rPr>
+          <w:rFonts w:ascii="Segoe UI" w:hAnsi="Segoe UI" w:cs="Segoe UI"/>
+          <w:b/>
+          <w:bCs/>
+          <w:sz w:val="24"/>
+          <w:szCs w:val="24"/>
+          <w:lang w:val="en-NZ"/>
+        </w:rPr>
+      </w:pPr>
+      <w:r>
+        <w:rPr>
+          <w:rFonts w:ascii="Segoe UI" w:hAnsi="Segoe UI" w:cs="Segoe UI"/>
+          <w:b/>
+          <w:bCs/>
+          <w:sz w:val="24"/>
+          <w:szCs w:val="24"/>
+          <w:lang w:val="en-NZ"/>
+        </w:rPr>
+        <w:lastRenderedPageBreak/>
+        <w:t xml:space="preserve">Factorial Regression: Y1 versus Size, Languages, OS </w:t>
+      </w:r>
+    </w:p>
+    <w:p>
+      <w:pPr>
+        <w:autoSpaceDE w:val="0"/>
+        <w:autoSpaceDN w:val="0"/>
+        <w:adjustRightInd w:val="0"/>
+        <w:spacing w:after="0" w:line="240" w:lineRule="auto"/>
+        <w:rPr>
+          <w:rFonts w:ascii="Segoe UI" w:hAnsi="Segoe UI" w:cs="Segoe UI"/>
+          <w:b/>
+          <w:bCs/>
+          <w:sz w:val="24"/>
+          <w:szCs w:val="24"/>
+          <w:lang w:val="en-NZ"/>
+        </w:rPr>
+      </w:pPr>
+    </w:p>
+    <w:p>
+      <w:pPr>
+        <w:autoSpaceDE w:val="0"/>
+        <w:autoSpaceDN w:val="0"/>
+        <w:adjustRightInd w:val="0"/>
+        <w:spacing w:after="0" w:line="240" w:lineRule="auto"/>
+        <w:rPr>
+          <w:rFonts w:ascii="Courier New" w:hAnsi="Courier New" w:cs="Courier New"/>
+          <w:sz w:val="18"/>
+          <w:szCs w:val="18"/>
+          <w:lang w:val="en-NZ"/>
+        </w:rPr>
+      </w:pPr>
+      <w:r>
+        <w:rPr>
+          <w:rFonts w:ascii="Courier New" w:hAnsi="Courier New" w:cs="Courier New"/>
+          <w:sz w:val="18"/>
+          <w:szCs w:val="18"/>
+          <w:lang w:val="en-NZ"/>
+        </w:rPr>
+        <w:t>Analysis of Variance</w:t>
+      </w:r>
+    </w:p>
+    <w:p>
+      <w:pPr>
+        <w:autoSpaceDE w:val="0"/>
+        <w:autoSpaceDN w:val="0"/>
+        <w:adjustRightInd w:val="0"/>
+        <w:spacing w:after="0" w:line="240" w:lineRule="auto"/>
+        <w:rPr>
+          <w:rFonts w:ascii="Courier New" w:hAnsi="Courier New" w:cs="Courier New"/>
+          <w:sz w:val="18"/>
+          <w:szCs w:val="18"/>
+          <w:lang w:val="en-NZ"/>
+        </w:rPr>
+      </w:pPr>
+    </w:p>
+    <w:p>
+      <w:pPr>
+        <w:autoSpaceDE w:val="0"/>
+        <w:autoSpaceDN w:val="0"/>
+        <w:adjustRightInd w:val="0"/>
+        <w:spacing w:after="0" w:line="240" w:lineRule="auto"/>
+        <w:rPr>
+          <w:rFonts w:ascii="Courier New" w:hAnsi="Courier New" w:cs="Courier New"/>
+          <w:sz w:val="18"/>
+          <w:szCs w:val="18"/>
+          <w:lang w:val="en-NZ"/>
+        </w:rPr>
+      </w:pPr>
+      <w:r>
+        <w:rPr>
+          <w:rFonts w:ascii="Courier New" w:hAnsi="Courier New" w:cs="Courier New"/>
+          <w:sz w:val="18"/>
+          <w:szCs w:val="18"/>
+          <w:lang w:val="en-NZ"/>
+        </w:rPr>
+        <w:t xml:space="preserve">Source                </w:t>
+      </w:r>
+      <w:proofErr w:type="gramStart"/>
+      <w:r>
+        <w:rPr>
+          <w:rFonts w:ascii="Courier New" w:hAnsi="Courier New" w:cs="Courier New"/>
+          <w:sz w:val="18"/>
+          <w:szCs w:val="18"/>
+          <w:lang w:val="en-NZ"/>
+        </w:rPr>
+        <w:t xml:space="preserve">DF  </w:t>
+      </w:r>
+      <w:proofErr w:type="spellStart"/>
+      <w:r>
+        <w:rPr>
+          <w:rFonts w:ascii="Courier New" w:hAnsi="Courier New" w:cs="Courier New"/>
+          <w:sz w:val="18"/>
+          <w:szCs w:val="18"/>
+          <w:lang w:val="en-NZ"/>
+        </w:rPr>
+        <w:t>Adj</w:t>
+      </w:r>
+      <w:proofErr w:type="spellEnd"/>
+      <w:proofErr w:type="gramEnd"/>
+      <w:r>
+        <w:rPr>
+          <w:rFonts w:ascii="Courier New" w:hAnsi="Courier New" w:cs="Courier New"/>
+          <w:sz w:val="18"/>
+          <w:szCs w:val="18"/>
+          <w:lang w:val="en-NZ"/>
+        </w:rPr>
+        <w:t xml:space="preserve"> SS  </w:t>
+      </w:r>
+      <w:proofErr w:type="spellStart"/>
+      <w:r>
+        <w:rPr>
+          <w:rFonts w:ascii="Courier New" w:hAnsi="Courier New" w:cs="Courier New"/>
+          <w:sz w:val="18"/>
+          <w:szCs w:val="18"/>
+          <w:lang w:val="en-NZ"/>
+        </w:rPr>
+        <w:t>Adj</w:t>
+      </w:r>
+      <w:proofErr w:type="spellEnd"/>
+      <w:r>
+        <w:rPr>
+          <w:rFonts w:ascii="Courier New" w:hAnsi="Courier New" w:cs="Courier New"/>
+          <w:sz w:val="18"/>
+          <w:szCs w:val="18"/>
+          <w:lang w:val="en-NZ"/>
+        </w:rPr>
+        <w:t xml:space="preserve"> MS  F-Value  P-Value</w:t>
+      </w:r>
+    </w:p>
+    <w:p>
+      <w:pPr>
+        <w:autoSpaceDE w:val="0"/>
+        <w:autoSpaceDN w:val="0"/>
+        <w:adjustRightInd w:val="0"/>
+        <w:spacing w:after="0" w:line="240" w:lineRule="auto"/>
+        <w:rPr>
+          <w:rFonts w:ascii="Courier New" w:hAnsi="Courier New" w:cs="Courier New"/>
+          <w:sz w:val="18"/>
+          <w:szCs w:val="18"/>
+          <w:lang w:val="en-NZ"/>
+        </w:rPr>
+      </w:pPr>
+      <w:r>
+        <w:rPr>
+          <w:rFonts w:ascii="Courier New" w:hAnsi="Courier New" w:cs="Courier New"/>
+          <w:sz w:val="18"/>
+          <w:szCs w:val="18"/>
+          <w:lang w:val="en-NZ"/>
+        </w:rPr>
+        <w:t xml:space="preserve">Model                  </w:t>
+      </w:r>
+      <w:proofErr w:type="gramStart"/>
+      <w:r>
+        <w:rPr>
+          <w:rFonts w:ascii="Courier New" w:hAnsi="Courier New" w:cs="Courier New"/>
+          <w:sz w:val="18"/>
+          <w:szCs w:val="18"/>
+          <w:lang w:val="en-NZ"/>
+        </w:rPr>
+        <w:t>4  146624</w:t>
+      </w:r>
+      <w:proofErr w:type="gramEnd"/>
+      <w:r>
+        <w:rPr>
+          <w:rFonts w:ascii="Courier New" w:hAnsi="Courier New" w:cs="Courier New"/>
+          <w:sz w:val="18"/>
+          <w:szCs w:val="18"/>
+          <w:lang w:val="en-NZ"/>
+        </w:rPr>
+        <w:t xml:space="preserve">   36656    82.54    0.002</w:t>
+      </w:r>
+    </w:p>
+    <w:p>
+      <w:pPr>
+        <w:autoSpaceDE w:val="0"/>
+        <w:autoSpaceDN w:val="0"/>
+        <w:adjustRightInd w:val="0"/>
+        <w:spacing w:after="0" w:line="240" w:lineRule="auto"/>
+        <w:rPr>
+          <w:rFonts w:ascii="Courier New" w:hAnsi="Courier New" w:cs="Courier New"/>
+          <w:sz w:val="18"/>
+          <w:szCs w:val="18"/>
+          <w:lang w:val="en-NZ"/>
+        </w:rPr>
+      </w:pPr>
+      <w:r>
+        <w:rPr>
+          <w:rFonts w:ascii="Courier New" w:hAnsi="Courier New" w:cs="Courier New"/>
+          <w:sz w:val="18"/>
+          <w:szCs w:val="18"/>
+          <w:lang w:val="en-NZ"/>
+        </w:rPr>
+        <w:t xml:space="preserve">  Linear               </w:t>
+      </w:r>
+      <w:proofErr w:type="gramStart"/>
+      <w:r>
+        <w:rPr>
+          <w:rFonts w:ascii="Courier New" w:hAnsi="Courier New" w:cs="Courier New"/>
+          <w:sz w:val="18"/>
+          <w:szCs w:val="18"/>
+          <w:lang w:val="en-NZ"/>
+        </w:rPr>
+        <w:t>3  145957</w:t>
+      </w:r>
+      <w:proofErr w:type="gramEnd"/>
+      <w:r>
+        <w:rPr>
+          <w:rFonts w:ascii="Courier New" w:hAnsi="Courier New" w:cs="Courier New"/>
+          <w:sz w:val="18"/>
+          <w:szCs w:val="18"/>
+          <w:lang w:val="en-NZ"/>
+        </w:rPr>
+        <w:t xml:space="preserve">   48652   109.55    0.001</w:t>
+      </w:r>
+    </w:p>
+    <w:p>
+      <w:pPr>
+        <w:autoSpaceDE w:val="0"/>
+        <w:autoSpaceDN w:val="0"/>
+        <w:adjustRightInd w:val="0"/>
+        <w:spacing w:after="0" w:line="240" w:lineRule="auto"/>
+        <w:rPr>
+          <w:rFonts w:ascii="Courier New" w:hAnsi="Courier New" w:cs="Courier New"/>
+          <w:sz w:val="18"/>
+          <w:szCs w:val="18"/>
+          <w:lang w:val="en-NZ"/>
+        </w:rPr>
+      </w:pPr>
+      <w:r>
+        <w:rPr>
+          <w:rFonts w:ascii="Courier New" w:hAnsi="Courier New" w:cs="Courier New"/>
+          <w:sz w:val="18"/>
+          <w:szCs w:val="18"/>
+          <w:lang w:val="en-NZ"/>
+        </w:rPr>
+        <w:t xml:space="preserve">    Size               </w:t>
+      </w:r>
+      <w:proofErr w:type="gramStart"/>
+      <w:r>
+        <w:rPr>
+          <w:rFonts w:ascii="Courier New" w:hAnsi="Courier New" w:cs="Courier New"/>
+          <w:sz w:val="18"/>
+          <w:szCs w:val="18"/>
+          <w:lang w:val="en-NZ"/>
+        </w:rPr>
+        <w:t>1  141246</w:t>
+      </w:r>
+      <w:proofErr w:type="gramEnd"/>
+      <w:r>
+        <w:rPr>
+          <w:rFonts w:ascii="Courier New" w:hAnsi="Courier New" w:cs="Courier New"/>
+          <w:sz w:val="18"/>
+          <w:szCs w:val="18"/>
+          <w:lang w:val="en-NZ"/>
+        </w:rPr>
+        <w:t xml:space="preserve">  141246   318.03    0.000</w:t>
+      </w:r>
+    </w:p>
+    <w:p>
+      <w:pPr>
+        <w:autoSpaceDE w:val="0"/>
+        <w:autoSpaceDN w:val="0"/>
+        <w:adjustRightInd w:val="0"/>
+        <w:spacing w:after="0" w:line="240" w:lineRule="auto"/>
+        <w:rPr>
+          <w:rFonts w:ascii="Courier New" w:hAnsi="Courier New" w:cs="Courier New"/>
+          <w:sz w:val="18"/>
+          <w:szCs w:val="18"/>
+          <w:lang w:val="en-NZ"/>
+        </w:rPr>
+      </w:pPr>
+      <w:r>
+        <w:rPr>
+          <w:rFonts w:ascii="Courier New" w:hAnsi="Courier New" w:cs="Courier New"/>
+          <w:sz w:val="18"/>
+          <w:szCs w:val="18"/>
+          <w:lang w:val="en-NZ"/>
+        </w:rPr>
+        <w:t xml:space="preserve">    Languages          1    4656    4656    10.48    0.048</w:t>
+      </w:r>
+    </w:p>
+    <w:p>
+      <w:pPr>
+        <w:autoSpaceDE w:val="0"/>
+        <w:autoSpaceDN w:val="0"/>
+        <w:adjustRightInd w:val="0"/>
+        <w:spacing w:after="0" w:line="240" w:lineRule="auto"/>
+        <w:rPr>
+          <w:rFonts w:ascii="Courier New" w:hAnsi="Courier New" w:cs="Courier New"/>
+          <w:sz w:val="18"/>
+          <w:szCs w:val="18"/>
+          <w:lang w:val="en-NZ"/>
+        </w:rPr>
+      </w:pPr>
+      <w:r>
+        <w:rPr>
+          <w:rFonts w:ascii="Courier New" w:hAnsi="Courier New" w:cs="Courier New"/>
+          <w:sz w:val="18"/>
+          <w:szCs w:val="18"/>
+          <w:lang w:val="en-NZ"/>
+        </w:rPr>
+        <w:t xml:space="preserve">    OS                 1      55      55     0.12    0.748</w:t>
+      </w:r>
+    </w:p>
+    <w:p>
+      <w:pPr>
+        <w:autoSpaceDE w:val="0"/>
+        <w:autoSpaceDN w:val="0"/>
+        <w:adjustRightInd w:val="0"/>
+        <w:spacing w:after="0" w:line="240" w:lineRule="auto"/>
+        <w:rPr>
+          <w:rFonts w:ascii="Courier New" w:hAnsi="Courier New" w:cs="Courier New"/>
+          <w:sz w:val="18"/>
+          <w:szCs w:val="18"/>
+          <w:lang w:val="en-NZ"/>
+        </w:rPr>
+      </w:pPr>
+      <w:r>
+        <w:rPr>
+          <w:rFonts w:ascii="Courier New" w:hAnsi="Courier New" w:cs="Courier New"/>
+          <w:sz w:val="18"/>
+          <w:szCs w:val="18"/>
+          <w:lang w:val="en-NZ"/>
+        </w:rPr>
+        <w:t xml:space="preserve">  2-Way Interactions   1     666     666     1.50    0.308</w:t>
+      </w:r>
+    </w:p>
+    <w:p>
+      <w:pPr>
+        <w:autoSpaceDE w:val="0"/>
+        <w:autoSpaceDN w:val="0"/>
+        <w:adjustRightInd w:val="0"/>
+        <w:spacing w:after="0" w:line="240" w:lineRule="auto"/>
+        <w:rPr>
+          <w:rFonts w:ascii="Courier New" w:hAnsi="Courier New" w:cs="Courier New"/>
+          <w:sz w:val="18"/>
+          <w:szCs w:val="18"/>
+          <w:lang w:val="en-NZ"/>
+        </w:rPr>
+      </w:pPr>
+      <w:r>
+        <w:rPr>
+          <w:rFonts w:ascii="Courier New" w:hAnsi="Courier New" w:cs="Courier New"/>
+          <w:sz w:val="18"/>
+          <w:szCs w:val="18"/>
+          <w:lang w:val="en-NZ"/>
+        </w:rPr>
+        <w:t xml:space="preserve">    Languages*OS       1     666     666     1.50    0.308</w:t>
+      </w:r>
+    </w:p>
+    <w:p>
+      <w:pPr>
+        <w:autoSpaceDE w:val="0"/>
+        <w:autoSpaceDN w:val="0"/>
+        <w:adjustRightInd w:val="0"/>
+        <w:spacing w:after="0" w:line="240" w:lineRule="auto"/>
+        <w:rPr>
+          <w:rFonts w:ascii="Courier New" w:hAnsi="Courier New" w:cs="Courier New"/>
+          <w:sz w:val="18"/>
+          <w:szCs w:val="18"/>
+          <w:lang w:val="en-NZ"/>
+        </w:rPr>
+      </w:pPr>
+      <w:r>
+        <w:rPr>
+          <w:rFonts w:ascii="Courier New" w:hAnsi="Courier New" w:cs="Courier New"/>
+          <w:sz w:val="18"/>
+          <w:szCs w:val="18"/>
+          <w:lang w:val="en-NZ"/>
+        </w:rPr>
+        <w:t>Error                  3    1332     444</w:t>
+      </w:r>
+    </w:p>
+    <w:p>
+      <w:pPr>
+        <w:autoSpaceDE w:val="0"/>
+        <w:autoSpaceDN w:val="0"/>
+        <w:adjustRightInd w:val="0"/>
+        <w:spacing w:after="0" w:line="240" w:lineRule="auto"/>
+        <w:rPr>
+          <w:rFonts w:ascii="Courier New" w:hAnsi="Courier New" w:cs="Courier New"/>
+          <w:sz w:val="18"/>
+          <w:szCs w:val="18"/>
+          <w:lang w:val="en-NZ"/>
+        </w:rPr>
+      </w:pPr>
+      <w:r>
+        <w:rPr>
+          <w:rFonts w:ascii="Courier New" w:hAnsi="Courier New" w:cs="Courier New"/>
+          <w:sz w:val="18"/>
+          <w:szCs w:val="18"/>
+          <w:lang w:val="en-NZ"/>
+        </w:rPr>
+        <w:t xml:space="preserve">Total                  </w:t>
+      </w:r>
+      <w:proofErr w:type="gramStart"/>
+      <w:r>
+        <w:rPr>
+          <w:rFonts w:ascii="Courier New" w:hAnsi="Courier New" w:cs="Courier New"/>
+          <w:sz w:val="18"/>
+          <w:szCs w:val="18"/>
+          <w:lang w:val="en-NZ"/>
+        </w:rPr>
+        <w:t>7  147956</w:t>
+      </w:r>
+      <w:proofErr w:type="gramEnd"/>
+    </w:p>
+    <w:p>
+      <w:pPr>
+        <w:autoSpaceDE w:val="0"/>
+        <w:autoSpaceDN w:val="0"/>
+        <w:adjustRightInd w:val="0"/>
+        <w:spacing w:after="0" w:line="240" w:lineRule="auto"/>
+        <w:rPr>
+          <w:rFonts w:ascii="Courier New" w:hAnsi="Courier New" w:cs="Courier New"/>
+          <w:sz w:val="18"/>
+          <w:szCs w:val="18"/>
+          <w:lang w:val="en-NZ"/>
+        </w:rPr>
+      </w:pPr>
+    </w:p>
+    <w:p>
+      <w:pPr>
+        <w:autoSpaceDE w:val="0"/>
+        <w:autoSpaceDN w:val="0"/>
+        <w:adjustRightInd w:val="0"/>
+        <w:spacing w:after="0" w:line="240" w:lineRule="auto"/>
+        <w:rPr>
+          <w:rFonts w:ascii="Courier New" w:hAnsi="Courier New" w:cs="Courier New"/>
+          <w:sz w:val="18"/>
+          <w:szCs w:val="18"/>
+          <w:lang w:val="en-NZ"/>
+        </w:rPr>
+      </w:pPr>
+    </w:p>
+    <w:p>
+      <w:pPr>
+        <w:autoSpaceDE w:val="0"/>
+        <w:autoSpaceDN w:val="0"/>
+        <w:adjustRightInd w:val="0"/>
+        <w:spacing w:after="0" w:line="240" w:lineRule="auto"/>
+        <w:rPr>
+          <w:rFonts w:ascii="Courier New" w:hAnsi="Courier New" w:cs="Courier New"/>
+          <w:sz w:val="18"/>
+          <w:szCs w:val="18"/>
+          <w:lang w:val="en-NZ"/>
+        </w:rPr>
+      </w:pPr>
+      <w:r>
+        <w:rPr>
+          <w:rFonts w:ascii="Courier New" w:hAnsi="Courier New" w:cs="Courier New"/>
+          <w:sz w:val="18"/>
+          <w:szCs w:val="18"/>
+          <w:lang w:val="en-NZ"/>
+        </w:rPr>
+        <w:t>Model Summary</w:t>
+      </w:r>
+    </w:p>
+    <w:p>
+      <w:pPr>
+        <w:autoSpaceDE w:val="0"/>
+        <w:autoSpaceDN w:val="0"/>
+        <w:adjustRightInd w:val="0"/>
+        <w:spacing w:after="0" w:line="240" w:lineRule="auto"/>
+        <w:rPr>
+          <w:rFonts w:ascii="Courier New" w:hAnsi="Courier New" w:cs="Courier New"/>
+          <w:sz w:val="18"/>
+          <w:szCs w:val="18"/>
+          <w:lang w:val="en-NZ"/>
+        </w:rPr>
+      </w:pPr>
+    </w:p>
+    <w:p>
+      <w:pPr>
+        <w:autoSpaceDE w:val="0"/>
+        <w:autoSpaceDN w:val="0"/>
+        <w:adjustRightInd w:val="0"/>
+        <w:spacing w:after="0" w:line="240" w:lineRule="auto"/>
+        <w:rPr>
+          <w:rFonts w:ascii="Courier New" w:hAnsi="Courier New" w:cs="Courier New"/>
+          <w:sz w:val="18"/>
+          <w:szCs w:val="18"/>
+          <w:lang w:val="en-NZ"/>
+        </w:rPr>
+      </w:pPr>
+      <w:r>
+        <w:rPr>
+          <w:rFonts w:ascii="Courier New" w:hAnsi="Courier New" w:cs="Courier New"/>
+          <w:sz w:val="18"/>
+          <w:szCs w:val="18"/>
+          <w:lang w:val="en-NZ"/>
+        </w:rPr>
+        <w:t xml:space="preserve">      S    R-</w:t>
+      </w:r>
+      <w:proofErr w:type="spellStart"/>
+      <w:proofErr w:type="gramStart"/>
+      <w:r>
+        <w:rPr>
+          <w:rFonts w:ascii="Courier New" w:hAnsi="Courier New" w:cs="Courier New"/>
+          <w:sz w:val="18"/>
+          <w:szCs w:val="18"/>
+          <w:lang w:val="en-NZ"/>
+        </w:rPr>
+        <w:t>sq</w:t>
+      </w:r>
+      <w:proofErr w:type="spellEnd"/>
+      <w:r>
+        <w:rPr>
+          <w:rFonts w:ascii="Courier New" w:hAnsi="Courier New" w:cs="Courier New"/>
+          <w:sz w:val="18"/>
+          <w:szCs w:val="18"/>
+          <w:lang w:val="en-NZ"/>
+        </w:rPr>
+        <w:t xml:space="preserve">  R</w:t>
+      </w:r>
+      <w:proofErr w:type="gramEnd"/>
+      <w:r>
+        <w:rPr>
+          <w:rFonts w:ascii="Courier New" w:hAnsi="Courier New" w:cs="Courier New"/>
+          <w:sz w:val="18"/>
+          <w:szCs w:val="18"/>
+          <w:lang w:val="en-NZ"/>
+        </w:rPr>
+        <w:t>-</w:t>
+      </w:r>
+      <w:proofErr w:type="spellStart"/>
+      <w:r>
+        <w:rPr>
+          <w:rFonts w:ascii="Courier New" w:hAnsi="Courier New" w:cs="Courier New"/>
+          <w:sz w:val="18"/>
+          <w:szCs w:val="18"/>
+          <w:lang w:val="en-NZ"/>
+        </w:rPr>
+        <w:t>sq</w:t>
+      </w:r>
+      <w:proofErr w:type="spellEnd"/>
+      <w:r>
+        <w:rPr>
+          <w:rFonts w:ascii="Courier New" w:hAnsi="Courier New" w:cs="Courier New"/>
+          <w:sz w:val="18"/>
+          <w:szCs w:val="18"/>
+          <w:lang w:val="en-NZ"/>
+        </w:rPr>
+        <w:t>(</w:t>
+      </w:r>
+      <w:proofErr w:type="spellStart"/>
+      <w:r>
+        <w:rPr>
+          <w:rFonts w:ascii="Courier New" w:hAnsi="Courier New" w:cs="Courier New"/>
+          <w:sz w:val="18"/>
+          <w:szCs w:val="18"/>
+          <w:lang w:val="en-NZ"/>
+        </w:rPr>
+        <w:t>adj</w:t>
+      </w:r>
+      <w:proofErr w:type="spellEnd"/>
+      <w:r>
+        <w:rPr>
+          <w:rFonts w:ascii="Courier New" w:hAnsi="Courier New" w:cs="Courier New"/>
+          <w:sz w:val="18"/>
+          <w:szCs w:val="18"/>
+          <w:lang w:val="en-NZ"/>
+        </w:rPr>
+        <w:t>)  R-</w:t>
+      </w:r>
+      <w:proofErr w:type="spellStart"/>
+      <w:r>
+        <w:rPr>
+          <w:rFonts w:ascii="Courier New" w:hAnsi="Courier New" w:cs="Courier New"/>
+          <w:sz w:val="18"/>
+          <w:szCs w:val="18"/>
+          <w:lang w:val="en-NZ"/>
+        </w:rPr>
+        <w:t>sq</w:t>
+      </w:r>
+      <w:proofErr w:type="spellEnd"/>
+      <w:r>
+        <w:rPr>
+          <w:rFonts w:ascii="Courier New" w:hAnsi="Courier New" w:cs="Courier New"/>
+          <w:sz w:val="18"/>
+          <w:szCs w:val="18"/>
+          <w:lang w:val="en-NZ"/>
+        </w:rPr>
+        <w:t>(</w:t>
+      </w:r>
+      <w:proofErr w:type="spellStart"/>
+      <w:r>
+        <w:rPr>
+          <w:rFonts w:ascii="Courier New" w:hAnsi="Courier New" w:cs="Courier New"/>
+          <w:sz w:val="18"/>
+          <w:szCs w:val="18"/>
+          <w:lang w:val="en-NZ"/>
+        </w:rPr>
+        <w:t>pred</w:t>
+      </w:r>
+      <w:proofErr w:type="spellEnd"/>
+      <w:r>
+        <w:rPr>
+          <w:rFonts w:ascii="Courier New" w:hAnsi="Courier New" w:cs="Courier New"/>
+          <w:sz w:val="18"/>
+          <w:szCs w:val="18"/>
+          <w:lang w:val="en-NZ"/>
+        </w:rPr>
+        <w:t>)</w:t>
+      </w:r>
+    </w:p>
+    <w:p>
+      <w:pPr>
+        <w:autoSpaceDE w:val="0"/>
+        <w:autoSpaceDN w:val="0"/>
+        <w:adjustRightInd w:val="0"/>
+        <w:spacing w:after="0" w:line="240" w:lineRule="auto"/>
+        <w:rPr>
+          <w:rFonts w:ascii="Courier New" w:hAnsi="Courier New" w:cs="Courier New"/>
+          <w:sz w:val="18"/>
+          <w:szCs w:val="18"/>
+          <w:lang w:val="en-NZ"/>
+        </w:rPr>
+      </w:pPr>
+      <w:proofErr w:type="gramStart"/>
+      <w:r>
+        <w:rPr>
+          <w:rFonts w:ascii="Courier New" w:hAnsi="Courier New" w:cs="Courier New"/>
+          <w:sz w:val="18"/>
+          <w:szCs w:val="18"/>
+          <w:lang w:val="en-NZ"/>
+        </w:rPr>
+        <w:t>21.0743  99.10</w:t>
+      </w:r>
+      <w:proofErr w:type="gramEnd"/>
+      <w:r>
+        <w:rPr>
+          <w:rFonts w:ascii="Courier New" w:hAnsi="Courier New" w:cs="Courier New"/>
+          <w:sz w:val="18"/>
+          <w:szCs w:val="18"/>
+          <w:lang w:val="en-NZ"/>
+        </w:rPr>
+        <w:t>%     97.90%      93.60%</w:t>
+      </w:r>
+    </w:p>
+    <w:p>
+      <w:pPr>
+        <w:autoSpaceDE w:val="0"/>
+        <w:autoSpaceDN w:val="0"/>
+        <w:adjustRightInd w:val="0"/>
+        <w:spacing w:after="0" w:line="240" w:lineRule="auto"/>
+        <w:rPr>
+          <w:rFonts w:ascii="Courier New" w:hAnsi="Courier New" w:cs="Courier New"/>
+          <w:sz w:val="18"/>
+          <w:szCs w:val="18"/>
+          <w:lang w:val="en-NZ"/>
+        </w:rPr>
+      </w:pPr>
+    </w:p>
+    <w:p>
+      <w:pPr>
+        <w:autoSpaceDE w:val="0"/>
+        <w:autoSpaceDN w:val="0"/>
+        <w:adjustRightInd w:val="0"/>
+        <w:spacing w:after="0" w:line="240" w:lineRule="auto"/>
+        <w:rPr>
+          <w:rFonts w:ascii="Courier New" w:hAnsi="Courier New" w:cs="Courier New"/>
+          <w:sz w:val="18"/>
+          <w:szCs w:val="18"/>
+          <w:lang w:val="en-NZ"/>
+        </w:rPr>
+      </w:pPr>
+    </w:p>
+    <w:p>
+      <w:pPr>
+        <w:autoSpaceDE w:val="0"/>
+        <w:autoSpaceDN w:val="0"/>
+        <w:adjustRightInd w:val="0"/>
+        <w:spacing w:after="0" w:line="240" w:lineRule="auto"/>
+        <w:rPr>
+          <w:rFonts w:ascii="Courier New" w:hAnsi="Courier New" w:cs="Courier New"/>
+          <w:sz w:val="18"/>
+          <w:szCs w:val="18"/>
+          <w:lang w:val="en-NZ"/>
+        </w:rPr>
+      </w:pPr>
+      <w:r>
+        <w:rPr>
+          <w:rFonts w:ascii="Courier New" w:hAnsi="Courier New" w:cs="Courier New"/>
+          <w:sz w:val="18"/>
+          <w:szCs w:val="18"/>
+          <w:lang w:val="en-NZ"/>
+        </w:rPr>
+        <w:t>Coded Coefficients</w:t>
+      </w:r>
+    </w:p>
+    <w:p>
+      <w:pPr>
+        <w:autoSpaceDE w:val="0"/>
+        <w:autoSpaceDN w:val="0"/>
+        <w:adjustRightInd w:val="0"/>
+        <w:spacing w:after="0" w:line="240" w:lineRule="auto"/>
+        <w:rPr>
+          <w:rFonts w:ascii="Courier New" w:hAnsi="Courier New" w:cs="Courier New"/>
+          <w:sz w:val="18"/>
+          <w:szCs w:val="18"/>
+          <w:lang w:val="en-NZ"/>
+        </w:rPr>
+      </w:pPr>
+    </w:p>
+    <w:p>
+      <w:pPr>
+        <w:autoSpaceDE w:val="0"/>
+        <w:autoSpaceDN w:val="0"/>
+        <w:adjustRightInd w:val="0"/>
+        <w:spacing w:after="0" w:line="240" w:lineRule="auto"/>
+        <w:rPr>
+          <w:rFonts w:ascii="Courier New" w:hAnsi="Courier New" w:cs="Courier New"/>
+          <w:sz w:val="18"/>
+          <w:szCs w:val="18"/>
+          <w:lang w:val="en-NZ"/>
+        </w:rPr>
+      </w:pPr>
+      <w:r>
+        <w:rPr>
+          <w:rFonts w:ascii="Courier New" w:hAnsi="Courier New" w:cs="Courier New"/>
+          <w:sz w:val="18"/>
+          <w:szCs w:val="18"/>
+          <w:lang w:val="en-NZ"/>
+        </w:rPr>
+        <w:t xml:space="preserve">Term          Effect    </w:t>
+      </w:r>
+      <w:proofErr w:type="spellStart"/>
+      <w:proofErr w:type="gramStart"/>
+      <w:r>
+        <w:rPr>
+          <w:rFonts w:ascii="Courier New" w:hAnsi="Courier New" w:cs="Courier New"/>
+          <w:sz w:val="18"/>
+          <w:szCs w:val="18"/>
+          <w:lang w:val="en-NZ"/>
+        </w:rPr>
+        <w:t>Coef</w:t>
+      </w:r>
+      <w:proofErr w:type="spellEnd"/>
+      <w:r>
+        <w:rPr>
+          <w:rFonts w:ascii="Courier New" w:hAnsi="Courier New" w:cs="Courier New"/>
+          <w:sz w:val="18"/>
+          <w:szCs w:val="18"/>
+          <w:lang w:val="en-NZ"/>
+        </w:rPr>
+        <w:t xml:space="preserve">  SE</w:t>
+      </w:r>
+      <w:proofErr w:type="gramEnd"/>
+      <w:r>
+        <w:rPr>
+          <w:rFonts w:ascii="Courier New" w:hAnsi="Courier New" w:cs="Courier New"/>
+          <w:sz w:val="18"/>
+          <w:szCs w:val="18"/>
+          <w:lang w:val="en-NZ"/>
+        </w:rPr>
+        <w:t xml:space="preserve"> </w:t>
+      </w:r>
+      <w:proofErr w:type="spellStart"/>
+      <w:r>
+        <w:rPr>
+          <w:rFonts w:ascii="Courier New" w:hAnsi="Courier New" w:cs="Courier New"/>
+          <w:sz w:val="18"/>
+          <w:szCs w:val="18"/>
+          <w:lang w:val="en-NZ"/>
+        </w:rPr>
+        <w:t>Coef</w:t>
+      </w:r>
+      <w:proofErr w:type="spellEnd"/>
+      <w:r>
+        <w:rPr>
+          <w:rFonts w:ascii="Courier New" w:hAnsi="Courier New" w:cs="Courier New"/>
+          <w:sz w:val="18"/>
+          <w:szCs w:val="18"/>
+          <w:lang w:val="en-NZ"/>
+        </w:rPr>
+        <w:t xml:space="preserve">  T-Value  P-Value   VIF</w:t>
+      </w:r>
+    </w:p>
+    <w:p>
+      <w:pPr>
+        <w:autoSpaceDE w:val="0"/>
+        <w:autoSpaceDN w:val="0"/>
+        <w:adjustRightInd w:val="0"/>
+        <w:spacing w:after="0" w:line="240" w:lineRule="auto"/>
+        <w:rPr>
+          <w:rFonts w:ascii="Courier New" w:hAnsi="Courier New" w:cs="Courier New"/>
+          <w:sz w:val="18"/>
+          <w:szCs w:val="18"/>
+          <w:lang w:val="en-NZ"/>
+        </w:rPr>
+      </w:pPr>
+      <w:r>
+        <w:rPr>
+          <w:rFonts w:ascii="Courier New" w:hAnsi="Courier New" w:cs="Courier New"/>
+          <w:sz w:val="18"/>
+          <w:szCs w:val="18"/>
+          <w:lang w:val="en-NZ"/>
+        </w:rPr>
+        <w:t>Constant              196.63     7.45    26.39    0.000</w:t>
+      </w:r>
+    </w:p>
+    <w:p>
+      <w:pPr>
+        <w:autoSpaceDE w:val="0"/>
+        <w:autoSpaceDN w:val="0"/>
+        <w:adjustRightInd w:val="0"/>
+        <w:spacing w:after="0" w:line="240" w:lineRule="auto"/>
+        <w:rPr>
+          <w:rFonts w:ascii="Courier New" w:hAnsi="Courier New" w:cs="Courier New"/>
+          <w:sz w:val="18"/>
+          <w:szCs w:val="18"/>
+          <w:lang w:val="en-NZ"/>
+        </w:rPr>
+      </w:pPr>
+      <w:r>
+        <w:rPr>
+          <w:rFonts w:ascii="Courier New" w:hAnsi="Courier New" w:cs="Courier New"/>
+          <w:sz w:val="18"/>
+          <w:szCs w:val="18"/>
+          <w:lang w:val="en-NZ"/>
+        </w:rPr>
+        <w:t xml:space="preserve">Size          </w:t>
+      </w:r>
+      <w:proofErr w:type="gramStart"/>
+      <w:r>
+        <w:rPr>
+          <w:rFonts w:ascii="Courier New" w:hAnsi="Courier New" w:cs="Courier New"/>
+          <w:sz w:val="18"/>
+          <w:szCs w:val="18"/>
+          <w:lang w:val="en-NZ"/>
+        </w:rPr>
+        <w:t>265.75  132.88</w:t>
+      </w:r>
+      <w:proofErr w:type="gramEnd"/>
+      <w:r>
+        <w:rPr>
+          <w:rFonts w:ascii="Courier New" w:hAnsi="Courier New" w:cs="Courier New"/>
+          <w:sz w:val="18"/>
+          <w:szCs w:val="18"/>
+          <w:lang w:val="en-NZ"/>
+        </w:rPr>
+        <w:t xml:space="preserve">     7.45    17.83    0.000  1.00</w:t>
+      </w:r>
+    </w:p>
+    <w:p>
+      <w:pPr>
+        <w:autoSpaceDE w:val="0"/>
+        <w:autoSpaceDN w:val="0"/>
+        <w:adjustRightInd w:val="0"/>
+        <w:spacing w:after="0" w:line="240" w:lineRule="auto"/>
+        <w:rPr>
+          <w:rFonts w:ascii="Courier New" w:hAnsi="Courier New" w:cs="Courier New"/>
+          <w:sz w:val="18"/>
+          <w:szCs w:val="18"/>
+          <w:lang w:val="en-NZ"/>
+        </w:rPr>
+      </w:pPr>
+      <w:r>
+        <w:rPr>
+          <w:rFonts w:ascii="Courier New" w:hAnsi="Courier New" w:cs="Courier New"/>
+          <w:sz w:val="18"/>
+          <w:szCs w:val="18"/>
+          <w:lang w:val="en-NZ"/>
+        </w:rPr>
+        <w:t>Languages     -</w:t>
+      </w:r>
+      <w:proofErr w:type="gramStart"/>
+      <w:r>
+        <w:rPr>
+          <w:rFonts w:ascii="Courier New" w:hAnsi="Courier New" w:cs="Courier New"/>
+          <w:sz w:val="18"/>
+          <w:szCs w:val="18"/>
+          <w:lang w:val="en-NZ"/>
+        </w:rPr>
+        <w:t>48.25  -</w:t>
+      </w:r>
+      <w:proofErr w:type="gramEnd"/>
+      <w:r>
+        <w:rPr>
+          <w:rFonts w:ascii="Courier New" w:hAnsi="Courier New" w:cs="Courier New"/>
+          <w:sz w:val="18"/>
+          <w:szCs w:val="18"/>
+          <w:lang w:val="en-NZ"/>
+        </w:rPr>
+        <w:t>24.12     7.45    -3.24    0.048  1.00</w:t>
+      </w:r>
+    </w:p>
+    <w:p>
+      <w:pPr>
+        <w:autoSpaceDE w:val="0"/>
+        <w:autoSpaceDN w:val="0"/>
+        <w:adjustRightInd w:val="0"/>
+        <w:spacing w:after="0" w:line="240" w:lineRule="auto"/>
+        <w:rPr>
+          <w:rFonts w:ascii="Courier New" w:hAnsi="Courier New" w:cs="Courier New"/>
+          <w:sz w:val="18"/>
+          <w:szCs w:val="18"/>
+          <w:lang w:val="en-NZ"/>
+        </w:rPr>
+      </w:pPr>
+      <w:r>
+        <w:rPr>
+          <w:rFonts w:ascii="Courier New" w:hAnsi="Courier New" w:cs="Courier New"/>
+          <w:sz w:val="18"/>
+          <w:szCs w:val="18"/>
+          <w:lang w:val="en-NZ"/>
+        </w:rPr>
+        <w:t xml:space="preserve">OS              5.25    2.62     7.45     0.35    </w:t>
+      </w:r>
+      <w:proofErr w:type="gramStart"/>
+      <w:r>
+        <w:rPr>
+          <w:rFonts w:ascii="Courier New" w:hAnsi="Courier New" w:cs="Courier New"/>
+          <w:sz w:val="18"/>
+          <w:szCs w:val="18"/>
+          <w:lang w:val="en-NZ"/>
+        </w:rPr>
+        <w:t>0.748  1.00</w:t>
+      </w:r>
+      <w:proofErr w:type="gramEnd"/>
+    </w:p>
+    <w:p>
+      <w:pPr>
+        <w:autoSpaceDE w:val="0"/>
+        <w:autoSpaceDN w:val="0"/>
+        <w:adjustRightInd w:val="0"/>
+        <w:spacing w:after="0" w:line="240" w:lineRule="auto"/>
+        <w:rPr>
+          <w:rFonts w:ascii="Courier New" w:hAnsi="Courier New" w:cs="Courier New"/>
+          <w:sz w:val="18"/>
+          <w:szCs w:val="18"/>
+          <w:lang w:val="en-NZ"/>
+        </w:rPr>
+      </w:pPr>
+      <w:r>
+        <w:rPr>
+          <w:rFonts w:ascii="Courier New" w:hAnsi="Courier New" w:cs="Courier New"/>
+          <w:sz w:val="18"/>
+          <w:szCs w:val="18"/>
+          <w:lang w:val="en-NZ"/>
+        </w:rPr>
+        <w:t>Languages*</w:t>
+      </w:r>
+      <w:proofErr w:type="gramStart"/>
+      <w:r>
+        <w:rPr>
+          <w:rFonts w:ascii="Courier New" w:hAnsi="Courier New" w:cs="Courier New"/>
+          <w:sz w:val="18"/>
+          <w:szCs w:val="18"/>
+          <w:lang w:val="en-NZ"/>
+        </w:rPr>
+        <w:t>OS  -</w:t>
+      </w:r>
+      <w:proofErr w:type="gramEnd"/>
+      <w:r>
+        <w:rPr>
+          <w:rFonts w:ascii="Courier New" w:hAnsi="Courier New" w:cs="Courier New"/>
+          <w:sz w:val="18"/>
+          <w:szCs w:val="18"/>
+          <w:lang w:val="en-NZ"/>
+        </w:rPr>
+        <w:t>18.25   -9.12     7.45    -1.22    0.308  1.00</w:t>
+      </w:r>
+    </w:p>
+    <w:p>
+      <w:pPr>
+        <w:autoSpaceDE w:val="0"/>
+        <w:autoSpaceDN w:val="0"/>
+        <w:adjustRightInd w:val="0"/>
+        <w:spacing w:after="0" w:line="240" w:lineRule="auto"/>
+        <w:rPr>
+          <w:rFonts w:ascii="Courier New" w:hAnsi="Courier New" w:cs="Courier New"/>
+          <w:sz w:val="18"/>
+          <w:szCs w:val="18"/>
+          <w:lang w:val="en-NZ"/>
+        </w:rPr>
+      </w:pPr>
+    </w:p>
+    <w:p>
+      <w:pPr>
+        <w:autoSpaceDE w:val="0"/>
+        <w:autoSpaceDN w:val="0"/>
+        <w:adjustRightInd w:val="0"/>
+        <w:spacing w:after="0" w:line="240" w:lineRule="auto"/>
+        <w:rPr>
+          <w:rFonts w:ascii="Courier New" w:hAnsi="Courier New" w:cs="Courier New"/>
+          <w:sz w:val="18"/>
+          <w:szCs w:val="18"/>
+          <w:lang w:val="en-NZ"/>
+        </w:rPr>
+      </w:pPr>
+    </w:p>
+    <w:p>
+      <w:pPr>
+        <w:autoSpaceDE w:val="0"/>
+        <w:autoSpaceDN w:val="0"/>
+        <w:adjustRightInd w:val="0"/>
+        <w:spacing w:after="0" w:line="240" w:lineRule="auto"/>
+        <w:rPr>
+          <w:rFonts w:ascii="Courier New" w:hAnsi="Courier New" w:cs="Courier New"/>
+          <w:sz w:val="18"/>
+          <w:szCs w:val="18"/>
+          <w:lang w:val="en-NZ"/>
+        </w:rPr>
+      </w:pPr>
+      <w:r>
+        <w:rPr>
+          <w:rFonts w:ascii="Courier New" w:hAnsi="Courier New" w:cs="Courier New"/>
+          <w:sz w:val="18"/>
+          <w:szCs w:val="18"/>
+          <w:lang w:val="en-NZ"/>
+        </w:rPr>
+        <w:t xml:space="preserve">Regression Equation in </w:t>
+      </w:r>
+      <w:proofErr w:type="spellStart"/>
+      <w:r>
+        <w:rPr>
+          <w:rFonts w:ascii="Courier New" w:hAnsi="Courier New" w:cs="Courier New"/>
+          <w:sz w:val="18"/>
+          <w:szCs w:val="18"/>
+          <w:lang w:val="en-NZ"/>
+        </w:rPr>
+        <w:t>Uncoded</w:t>
+      </w:r>
+      <w:proofErr w:type="spellEnd"/>
+      <w:r>
+        <w:rPr>
+          <w:rFonts w:ascii="Courier New" w:hAnsi="Courier New" w:cs="Courier New"/>
+          <w:sz w:val="18"/>
+          <w:szCs w:val="18"/>
+          <w:lang w:val="en-NZ"/>
+        </w:rPr>
+        <w:t xml:space="preserve"> Units</w:t>
+      </w:r>
+    </w:p>
+    <w:p>
+      <w:pPr>
+        <w:autoSpaceDE w:val="0"/>
+        <w:autoSpaceDN w:val="0"/>
+        <w:adjustRightInd w:val="0"/>
+        <w:spacing w:after="0" w:line="240" w:lineRule="auto"/>
+        <w:rPr>
+          <w:rFonts w:ascii="Courier New" w:hAnsi="Courier New" w:cs="Courier New"/>
+          <w:sz w:val="18"/>
+          <w:szCs w:val="18"/>
+          <w:lang w:val="en-NZ"/>
+        </w:rPr>
+      </w:pPr>
+    </w:p>
+    <w:p>
+      <w:pPr>
+        <w:autoSpaceDE w:val="0"/>
+        <w:autoSpaceDN w:val="0"/>
+        <w:adjustRightInd w:val="0"/>
+        <w:spacing w:after="0" w:line="240" w:lineRule="auto"/>
+        <w:rPr>
+          <w:rFonts w:ascii="Courier New" w:hAnsi="Courier New" w:cs="Courier New"/>
+          <w:sz w:val="18"/>
+          <w:szCs w:val="18"/>
+          <w:lang w:val="en-NZ"/>
+        </w:rPr>
+      </w:pPr>
+      <w:r>
+        <w:rPr>
+          <w:rFonts w:ascii="Courier New" w:hAnsi="Courier New" w:cs="Courier New"/>
+          <w:sz w:val="18"/>
+          <w:szCs w:val="18"/>
+          <w:lang w:val="en-NZ"/>
+        </w:rPr>
+        <w:t>Y1 = 34.2 + 0.000003 Size - 24.12 Languages + 2.62 OS - 9.12 Languages*OS</w:t>
+      </w:r>
+    </w:p>
+    <w:p>
+      <w:pPr>
+        <w:autoSpaceDE w:val="0"/>
+        <w:autoSpaceDN w:val="0"/>
+        <w:adjustRightInd w:val="0"/>
+        <w:spacing w:after="0" w:line="240" w:lineRule="auto"/>
+        <w:rPr>
+          <w:rFonts w:ascii="Courier New" w:hAnsi="Courier New" w:cs="Courier New"/>
+          <w:sz w:val="18"/>
+          <w:szCs w:val="18"/>
+          <w:lang w:val="en-NZ"/>
+        </w:rPr>
+      </w:pPr>
+    </w:p>
+    <w:p>
+      <w:pPr>
+        <w:autoSpaceDE w:val="0"/>
+        <w:autoSpaceDN w:val="0"/>
+        <w:adjustRightInd w:val="0"/>
+        <w:spacing w:after="0" w:line="240" w:lineRule="auto"/>
+        <w:rPr>
+          <w:rFonts w:ascii="Courier New" w:hAnsi="Courier New" w:cs="Courier New"/>
+          <w:sz w:val="18"/>
+          <w:szCs w:val="18"/>
+          <w:lang w:val="en-NZ"/>
+        </w:rPr>
+      </w:pPr>
+    </w:p>
+    <w:p>
+      <w:pPr>
+        <w:autoSpaceDE w:val="0"/>
+        <w:autoSpaceDN w:val="0"/>
+        <w:adjustRightInd w:val="0"/>
+        <w:spacing w:after="0" w:line="240" w:lineRule="auto"/>
+        <w:rPr>
+          <w:rFonts w:ascii="Courier New" w:hAnsi="Courier New" w:cs="Courier New"/>
+          <w:sz w:val="18"/>
+          <w:szCs w:val="18"/>
+          <w:lang w:val="en-NZ"/>
+        </w:rPr>
+      </w:pPr>
+      <w:r>
+        <w:rPr>
+          <w:rFonts w:ascii="Courier New" w:hAnsi="Courier New" w:cs="Courier New"/>
+          <w:sz w:val="18"/>
+          <w:szCs w:val="18"/>
+          <w:lang w:val="en-NZ"/>
+        </w:rPr>
+        <w:t>Alias Structure</w:t>
+      </w:r>
+    </w:p>
+    <w:p>
+      <w:pPr>
+        <w:autoSpaceDE w:val="0"/>
+        <w:autoSpaceDN w:val="0"/>
+        <w:adjustRightInd w:val="0"/>
+        <w:spacing w:after="0" w:line="240" w:lineRule="auto"/>
+        <w:rPr>
+          <w:rFonts w:ascii="Courier New" w:hAnsi="Courier New" w:cs="Courier New"/>
+          <w:sz w:val="18"/>
+          <w:szCs w:val="18"/>
+          <w:lang w:val="en-NZ"/>
+        </w:rPr>
+      </w:pPr>
+    </w:p>
+    <w:p>
+      <w:pPr>
+        <w:autoSpaceDE w:val="0"/>
+        <w:autoSpaceDN w:val="0"/>
+        <w:adjustRightInd w:val="0"/>
+        <w:spacing w:after="0" w:line="240" w:lineRule="auto"/>
+        <w:rPr>
+          <w:rFonts w:ascii="Courier New" w:hAnsi="Courier New" w:cs="Courier New"/>
+          <w:sz w:val="18"/>
+          <w:szCs w:val="18"/>
+          <w:lang w:val="en-NZ"/>
+        </w:rPr>
+      </w:pPr>
+      <w:proofErr w:type="gramStart"/>
+      <w:r>
+        <w:rPr>
+          <w:rFonts w:ascii="Courier New" w:hAnsi="Courier New" w:cs="Courier New"/>
+          <w:sz w:val="18"/>
+          <w:szCs w:val="18"/>
+          <w:lang w:val="en-NZ"/>
+        </w:rPr>
+        <w:t>Factor  Name</w:t>
+      </w:r>
+      <w:proofErr w:type="gramEnd"/>
+    </w:p>
+    <w:p>
+      <w:pPr>
+        <w:autoSpaceDE w:val="0"/>
+        <w:autoSpaceDN w:val="0"/>
+        <w:adjustRightInd w:val="0"/>
+        <w:spacing w:after="0" w:line="240" w:lineRule="auto"/>
+        <w:rPr>
+          <w:rFonts w:ascii="Courier New" w:hAnsi="Courier New" w:cs="Courier New"/>
+          <w:sz w:val="18"/>
+          <w:szCs w:val="18"/>
+          <w:lang w:val="en-NZ"/>
+        </w:rPr>
+      </w:pPr>
+    </w:p>
+    <w:p>
+      <w:pPr>
+        <w:autoSpaceDE w:val="0"/>
+        <w:autoSpaceDN w:val="0"/>
+        <w:adjustRightInd w:val="0"/>
+        <w:spacing w:after="0" w:line="240" w:lineRule="auto"/>
+        <w:rPr>
+          <w:rFonts w:ascii="Courier New" w:hAnsi="Courier New" w:cs="Courier New"/>
+          <w:sz w:val="18"/>
+          <w:szCs w:val="18"/>
+          <w:lang w:val="en-NZ"/>
+        </w:rPr>
+      </w:pPr>
+      <w:r>
+        <w:rPr>
+          <w:rFonts w:ascii="Courier New" w:hAnsi="Courier New" w:cs="Courier New"/>
+          <w:sz w:val="18"/>
+          <w:szCs w:val="18"/>
+          <w:lang w:val="en-NZ"/>
+        </w:rPr>
+        <w:t>A       Size</w:t>
+      </w:r>
+    </w:p>
+    <w:p>
+      <w:pPr>
+        <w:autoSpaceDE w:val="0"/>
+        <w:autoSpaceDN w:val="0"/>
+        <w:adjustRightInd w:val="0"/>
+        <w:spacing w:after="0" w:line="240" w:lineRule="auto"/>
+        <w:rPr>
+          <w:rFonts w:ascii="Courier New" w:hAnsi="Courier New" w:cs="Courier New"/>
+          <w:sz w:val="18"/>
+          <w:szCs w:val="18"/>
+          <w:lang w:val="en-NZ"/>
+        </w:rPr>
+      </w:pPr>
+      <w:r>
+        <w:rPr>
+          <w:rFonts w:ascii="Courier New" w:hAnsi="Courier New" w:cs="Courier New"/>
+          <w:sz w:val="18"/>
+          <w:szCs w:val="18"/>
+          <w:lang w:val="en-NZ"/>
+        </w:rPr>
+        <w:t>B       Languages</w:t>
+      </w:r>
+    </w:p>
+    <w:p>
+      <w:pPr>
+        <w:autoSpaceDE w:val="0"/>
+        <w:autoSpaceDN w:val="0"/>
+        <w:adjustRightInd w:val="0"/>
+        <w:spacing w:after="0" w:line="240" w:lineRule="auto"/>
+        <w:rPr>
+          <w:rFonts w:ascii="Courier New" w:hAnsi="Courier New" w:cs="Courier New"/>
+          <w:sz w:val="18"/>
+          <w:szCs w:val="18"/>
+          <w:lang w:val="en-NZ"/>
+        </w:rPr>
+      </w:pPr>
+      <w:r>
+        <w:rPr>
+          <w:rFonts w:ascii="Courier New" w:hAnsi="Courier New" w:cs="Courier New"/>
+          <w:sz w:val="18"/>
+          <w:szCs w:val="18"/>
+          <w:lang w:val="en-NZ"/>
+        </w:rPr>
+        <w:t>C       OS</w:t>
+      </w:r>
+    </w:p>
+    <w:p>
+      <w:pPr>
+        <w:autoSpaceDE w:val="0"/>
+        <w:autoSpaceDN w:val="0"/>
+        <w:adjustRightInd w:val="0"/>
+        <w:spacing w:after="0" w:line="240" w:lineRule="auto"/>
+        <w:rPr>
+          <w:rFonts w:ascii="Courier New" w:hAnsi="Courier New" w:cs="Courier New"/>
+          <w:sz w:val="18"/>
+          <w:szCs w:val="18"/>
+          <w:lang w:val="en-NZ"/>
+        </w:rPr>
+      </w:pPr>
+    </w:p>
+    <w:p>
+      <w:pPr>
+        <w:autoSpaceDE w:val="0"/>
+        <w:autoSpaceDN w:val="0"/>
+        <w:adjustRightInd w:val="0"/>
+        <w:spacing w:after="0" w:line="240" w:lineRule="auto"/>
+        <w:rPr>
+          <w:rFonts w:ascii="Courier New" w:hAnsi="Courier New" w:cs="Courier New"/>
+          <w:sz w:val="18"/>
+          <w:szCs w:val="18"/>
+          <w:lang w:val="en-NZ"/>
+        </w:rPr>
+      </w:pPr>
+    </w:p>
+    <w:p>
+      <w:pPr>
+        <w:autoSpaceDE w:val="0"/>
+        <w:autoSpaceDN w:val="0"/>
+        <w:adjustRightInd w:val="0"/>
+        <w:spacing w:after="0" w:line="240" w:lineRule="auto"/>
+        <w:rPr>
+          <w:rFonts w:ascii="Courier New" w:hAnsi="Courier New" w:cs="Courier New"/>
+          <w:sz w:val="18"/>
+          <w:szCs w:val="18"/>
+          <w:lang w:val="en-NZ"/>
+        </w:rPr>
+      </w:pPr>
+      <w:r>
+        <w:rPr>
+          <w:rFonts w:ascii="Courier New" w:hAnsi="Courier New" w:cs="Courier New"/>
+          <w:sz w:val="18"/>
+          <w:szCs w:val="18"/>
+          <w:lang w:val="en-NZ"/>
+        </w:rPr>
+        <w:t>Aliases</w:t>
+      </w:r>
+    </w:p>
+    <w:p>
+      <w:pPr>
+        <w:autoSpaceDE w:val="0"/>
+        <w:autoSpaceDN w:val="0"/>
+        <w:adjustRightInd w:val="0"/>
+        <w:spacing w:after="0" w:line="240" w:lineRule="auto"/>
+        <w:rPr>
+          <w:rFonts w:ascii="Courier New" w:hAnsi="Courier New" w:cs="Courier New"/>
+          <w:sz w:val="18"/>
+          <w:szCs w:val="18"/>
+          <w:lang w:val="en-NZ"/>
+        </w:rPr>
+      </w:pPr>
+    </w:p>
+    <w:p>
+      <w:pPr>
+        <w:autoSpaceDE w:val="0"/>
+        <w:autoSpaceDN w:val="0"/>
+        <w:adjustRightInd w:val="0"/>
+        <w:spacing w:after="0" w:line="240" w:lineRule="auto"/>
+        <w:rPr>
+          <w:rFonts w:ascii="Courier New" w:hAnsi="Courier New" w:cs="Courier New"/>
+          <w:sz w:val="18"/>
+          <w:szCs w:val="18"/>
+          <w:lang w:val="en-NZ"/>
+        </w:rPr>
+      </w:pPr>
+      <w:r>
+        <w:rPr>
+          <w:rFonts w:ascii="Courier New" w:hAnsi="Courier New" w:cs="Courier New"/>
+          <w:sz w:val="18"/>
+          <w:szCs w:val="18"/>
+          <w:lang w:val="en-NZ"/>
+        </w:rPr>
+        <w:t>I</w:t>
+      </w:r>
+    </w:p>
+    <w:p>
+      <w:pPr>
+        <w:autoSpaceDE w:val="0"/>
+        <w:autoSpaceDN w:val="0"/>
+        <w:adjustRightInd w:val="0"/>
+        <w:spacing w:after="0" w:line="240" w:lineRule="auto"/>
+        <w:rPr>
+          <w:rFonts w:ascii="Courier New" w:hAnsi="Courier New" w:cs="Courier New"/>
+          <w:sz w:val="18"/>
+          <w:szCs w:val="18"/>
+          <w:lang w:val="en-NZ"/>
+        </w:rPr>
+      </w:pPr>
+      <w:r>
+        <w:rPr>
+          <w:rFonts w:ascii="Courier New" w:hAnsi="Courier New" w:cs="Courier New"/>
+          <w:sz w:val="18"/>
+          <w:szCs w:val="18"/>
+          <w:lang w:val="en-NZ"/>
+        </w:rPr>
+        <w:t>A</w:t>
+      </w:r>
+    </w:p>
+    <w:p>
+      <w:pPr>
+        <w:autoSpaceDE w:val="0"/>
+        <w:autoSpaceDN w:val="0"/>
+        <w:adjustRightInd w:val="0"/>
+        <w:spacing w:after="0" w:line="240" w:lineRule="auto"/>
+        <w:rPr>
+          <w:rFonts w:ascii="Courier New" w:hAnsi="Courier New" w:cs="Courier New"/>
+          <w:sz w:val="18"/>
+          <w:szCs w:val="18"/>
+          <w:lang w:val="en-NZ"/>
+        </w:rPr>
+      </w:pPr>
+      <w:r>
+        <w:rPr>
+          <w:rFonts w:ascii="Courier New" w:hAnsi="Courier New" w:cs="Courier New"/>
+          <w:sz w:val="18"/>
+          <w:szCs w:val="18"/>
+          <w:lang w:val="en-NZ"/>
+        </w:rPr>
+        <w:t>B</w:t>
+      </w:r>
+    </w:p>
+    <w:p>
+      <w:pPr>
+        <w:autoSpaceDE w:val="0"/>
+        <w:autoSpaceDN w:val="0"/>
+        <w:adjustRightInd w:val="0"/>
+        <w:spacing w:after="0" w:line="240" w:lineRule="auto"/>
+        <w:rPr>
+          <w:rFonts w:ascii="Courier New" w:hAnsi="Courier New" w:cs="Courier New"/>
+          <w:sz w:val="18"/>
+          <w:szCs w:val="18"/>
+          <w:lang w:val="en-NZ"/>
+        </w:rPr>
+      </w:pPr>
+      <w:r>
+        <w:rPr>
+          <w:rFonts w:ascii="Courier New" w:hAnsi="Courier New" w:cs="Courier New"/>
+          <w:sz w:val="18"/>
+          <w:szCs w:val="18"/>
+          <w:lang w:val="en-NZ"/>
+        </w:rPr>
+        <w:t>C</w:t>
+      </w:r>
+    </w:p>
+    <w:p>
+      <w:pPr>
+        <w:autoSpaceDE w:val="0"/>
+        <w:autoSpaceDN w:val="0"/>
+        <w:adjustRightInd w:val="0"/>
+        <w:spacing w:after="0" w:line="240" w:lineRule="auto"/>
+        <w:rPr>
+          <w:rFonts w:ascii="Courier New" w:hAnsi="Courier New" w:cs="Courier New"/>
+          <w:sz w:val="18"/>
+          <w:szCs w:val="18"/>
+          <w:lang w:val="en-NZ"/>
+        </w:rPr>
+      </w:pPr>
+      <w:r>
+        <w:rPr>
+          <w:rFonts w:ascii="Courier New" w:hAnsi="Courier New" w:cs="Courier New"/>
+          <w:sz w:val="18"/>
+          <w:szCs w:val="18"/>
+          <w:lang w:val="en-NZ"/>
+        </w:rPr>
+        <w:t>BC</w:t>
+      </w:r>
+    </w:p>
+    <w:p>
+      <w:pPr>
+        <w:ind w:left="360"/>
+      </w:pPr>
+    </w:p>
+    <w:p>
+      <w:pPr>
+        <w:ind w:left="360"/>
+      </w:pPr>
+    </w:p>
+    <w:p>
+      <w:pPr>
+        <w:ind w:left="360"/>
+      </w:pPr>
+    </w:p>
+    <w:p>
+      <w:r>
+        <w:br w:type="page"/>
+      </w:r>
+    </w:p>
+    <w:p>
+      <w:pPr>
+        <w:autoSpaceDE w:val="0"/>
+        <w:autoSpaceDN w:val="0"/>
+        <w:adjustRightInd w:val="0"/>
+        <w:spacing w:after="0" w:line="240" w:lineRule="auto"/>
+        <w:rPr>
+          <w:rFonts w:ascii="Segoe UI" w:hAnsi="Segoe UI" w:cs="Segoe UI"/>
+          <w:b/>
+          <w:bCs/>
+          <w:sz w:val="24"/>
+          <w:szCs w:val="24"/>
+          <w:lang w:val="en-NZ"/>
+        </w:rPr>
+      </w:pPr>
+      <w:r>
+        <w:rPr>
+          <w:rFonts w:ascii="Segoe UI" w:hAnsi="Segoe UI" w:cs="Segoe UI"/>
+          <w:b/>
+          <w:bCs/>
+          <w:sz w:val="24"/>
+          <w:szCs w:val="24"/>
+          <w:lang w:val="en-NZ"/>
+        </w:rPr>
+        <w:lastRenderedPageBreak/>
+        <w:t xml:space="preserve">Factorial Regression: Y2 versus Size, Languages, OS </w:t>
+      </w:r>
+    </w:p>
+    <w:p>
+      <w:pPr>
+        <w:autoSpaceDE w:val="0"/>
+        <w:autoSpaceDN w:val="0"/>
+        <w:adjustRightInd w:val="0"/>
+        <w:spacing w:after="0" w:line="240" w:lineRule="auto"/>
+        <w:rPr>
+          <w:rFonts w:ascii="Segoe UI" w:hAnsi="Segoe UI" w:cs="Segoe UI"/>
+          <w:b/>
+          <w:bCs/>
+          <w:sz w:val="24"/>
+          <w:szCs w:val="24"/>
+          <w:lang w:val="en-NZ"/>
+        </w:rPr>
+      </w:pPr>
+    </w:p>
+    <w:p>
+      <w:pPr>
+        <w:autoSpaceDE w:val="0"/>
+        <w:autoSpaceDN w:val="0"/>
+        <w:adjustRightInd w:val="0"/>
+        <w:spacing w:after="0" w:line="240" w:lineRule="auto"/>
+        <w:rPr>
+          <w:rFonts w:ascii="Courier New" w:hAnsi="Courier New" w:cs="Courier New"/>
+          <w:sz w:val="18"/>
+          <w:szCs w:val="18"/>
+          <w:lang w:val="en-NZ"/>
+        </w:rPr>
+      </w:pPr>
+      <w:r>
+        <w:rPr>
+          <w:rFonts w:ascii="Courier New" w:hAnsi="Courier New" w:cs="Courier New"/>
+          <w:sz w:val="18"/>
+          <w:szCs w:val="18"/>
+          <w:lang w:val="en-NZ"/>
+        </w:rPr>
+        <w:t>Analysis of Variance</w:t>
+      </w:r>
+    </w:p>
+    <w:p>
+      <w:pPr>
+        <w:autoSpaceDE w:val="0"/>
+        <w:autoSpaceDN w:val="0"/>
+        <w:adjustRightInd w:val="0"/>
+        <w:spacing w:after="0" w:line="240" w:lineRule="auto"/>
+        <w:rPr>
+          <w:rFonts w:ascii="Courier New" w:hAnsi="Courier New" w:cs="Courier New"/>
+          <w:sz w:val="18"/>
+          <w:szCs w:val="18"/>
+          <w:lang w:val="en-NZ"/>
+        </w:rPr>
+      </w:pPr>
+    </w:p>
+    <w:p>
+      <w:pPr>
+        <w:autoSpaceDE w:val="0"/>
+        <w:autoSpaceDN w:val="0"/>
+        <w:adjustRightInd w:val="0"/>
+        <w:spacing w:after="0" w:line="240" w:lineRule="auto"/>
+        <w:rPr>
+          <w:rFonts w:ascii="Courier New" w:hAnsi="Courier New" w:cs="Courier New"/>
+          <w:sz w:val="18"/>
+          <w:szCs w:val="18"/>
+          <w:lang w:val="en-NZ"/>
+        </w:rPr>
+      </w:pPr>
+      <w:r>
+        <w:rPr>
+          <w:rFonts w:ascii="Courier New" w:hAnsi="Courier New" w:cs="Courier New"/>
+          <w:sz w:val="18"/>
+          <w:szCs w:val="18"/>
+          <w:lang w:val="en-NZ"/>
+        </w:rPr>
+        <w:t xml:space="preserve">Source                </w:t>
+      </w:r>
+      <w:proofErr w:type="gramStart"/>
+      <w:r>
+        <w:rPr>
+          <w:rFonts w:ascii="Courier New" w:hAnsi="Courier New" w:cs="Courier New"/>
+          <w:sz w:val="18"/>
+          <w:szCs w:val="18"/>
+          <w:lang w:val="en-NZ"/>
+        </w:rPr>
+        <w:t xml:space="preserve">DF  </w:t>
+      </w:r>
+      <w:proofErr w:type="spellStart"/>
+      <w:r>
+        <w:rPr>
+          <w:rFonts w:ascii="Courier New" w:hAnsi="Courier New" w:cs="Courier New"/>
+          <w:sz w:val="18"/>
+          <w:szCs w:val="18"/>
+          <w:lang w:val="en-NZ"/>
+        </w:rPr>
+        <w:t>Adj</w:t>
+      </w:r>
+      <w:proofErr w:type="spellEnd"/>
+      <w:proofErr w:type="gramEnd"/>
+      <w:r>
+        <w:rPr>
+          <w:rFonts w:ascii="Courier New" w:hAnsi="Courier New" w:cs="Courier New"/>
+          <w:sz w:val="18"/>
+          <w:szCs w:val="18"/>
+          <w:lang w:val="en-NZ"/>
+        </w:rPr>
+        <w:t xml:space="preserve"> SS  </w:t>
+      </w:r>
+      <w:proofErr w:type="spellStart"/>
+      <w:r>
+        <w:rPr>
+          <w:rFonts w:ascii="Courier New" w:hAnsi="Courier New" w:cs="Courier New"/>
+          <w:sz w:val="18"/>
+          <w:szCs w:val="18"/>
+          <w:lang w:val="en-NZ"/>
+        </w:rPr>
+        <w:t>Adj</w:t>
+      </w:r>
+      <w:proofErr w:type="spellEnd"/>
+      <w:r>
+        <w:rPr>
+          <w:rFonts w:ascii="Courier New" w:hAnsi="Courier New" w:cs="Courier New"/>
+          <w:sz w:val="18"/>
+          <w:szCs w:val="18"/>
+          <w:lang w:val="en-NZ"/>
+        </w:rPr>
+        <w:t xml:space="preserve"> MS  F-Value  P-Value</w:t>
+      </w:r>
+    </w:p>
+    <w:p>
+      <w:pPr>
+        <w:autoSpaceDE w:val="0"/>
+        <w:autoSpaceDN w:val="0"/>
+        <w:adjustRightInd w:val="0"/>
+        <w:spacing w:after="0" w:line="240" w:lineRule="auto"/>
+        <w:rPr>
+          <w:rFonts w:ascii="Courier New" w:hAnsi="Courier New" w:cs="Courier New"/>
+          <w:sz w:val="18"/>
+          <w:szCs w:val="18"/>
+          <w:lang w:val="en-NZ"/>
+        </w:rPr>
+      </w:pPr>
+      <w:r>
+        <w:rPr>
+          <w:rFonts w:ascii="Courier New" w:hAnsi="Courier New" w:cs="Courier New"/>
+          <w:sz w:val="18"/>
+          <w:szCs w:val="18"/>
+          <w:lang w:val="en-NZ"/>
+        </w:rPr>
+        <w:t xml:space="preserve">Model                  </w:t>
+      </w:r>
+      <w:proofErr w:type="gramStart"/>
+      <w:r>
+        <w:rPr>
+          <w:rFonts w:ascii="Courier New" w:hAnsi="Courier New" w:cs="Courier New"/>
+          <w:sz w:val="18"/>
+          <w:szCs w:val="18"/>
+          <w:lang w:val="en-NZ"/>
+        </w:rPr>
+        <w:t>4  182920</w:t>
+      </w:r>
+      <w:proofErr w:type="gramEnd"/>
+      <w:r>
+        <w:rPr>
+          <w:rFonts w:ascii="Courier New" w:hAnsi="Courier New" w:cs="Courier New"/>
+          <w:sz w:val="18"/>
+          <w:szCs w:val="18"/>
+          <w:lang w:val="en-NZ"/>
+        </w:rPr>
+        <w:t xml:space="preserve">   45730    58.77    0.004</w:t>
+      </w:r>
+    </w:p>
+    <w:p>
+      <w:pPr>
+        <w:autoSpaceDE w:val="0"/>
+        <w:autoSpaceDN w:val="0"/>
+        <w:adjustRightInd w:val="0"/>
+        <w:spacing w:after="0" w:line="240" w:lineRule="auto"/>
+        <w:rPr>
+          <w:rFonts w:ascii="Courier New" w:hAnsi="Courier New" w:cs="Courier New"/>
+          <w:sz w:val="18"/>
+          <w:szCs w:val="18"/>
+          <w:lang w:val="en-NZ"/>
+        </w:rPr>
+      </w:pPr>
+      <w:r>
+        <w:rPr>
+          <w:rFonts w:ascii="Courier New" w:hAnsi="Courier New" w:cs="Courier New"/>
+          <w:sz w:val="18"/>
+          <w:szCs w:val="18"/>
+          <w:lang w:val="en-NZ"/>
+        </w:rPr>
+        <w:t xml:space="preserve">  Linear               </w:t>
+      </w:r>
+      <w:proofErr w:type="gramStart"/>
+      <w:r>
+        <w:rPr>
+          <w:rFonts w:ascii="Courier New" w:hAnsi="Courier New" w:cs="Courier New"/>
+          <w:sz w:val="18"/>
+          <w:szCs w:val="18"/>
+          <w:lang w:val="en-NZ"/>
+        </w:rPr>
+        <w:t>3  182513</w:t>
+      </w:r>
+      <w:proofErr w:type="gramEnd"/>
+      <w:r>
+        <w:rPr>
+          <w:rFonts w:ascii="Courier New" w:hAnsi="Courier New" w:cs="Courier New"/>
+          <w:sz w:val="18"/>
+          <w:szCs w:val="18"/>
+          <w:lang w:val="en-NZ"/>
+        </w:rPr>
+        <w:t xml:space="preserve">   60838    78.19    0.002</w:t>
+      </w:r>
+    </w:p>
+    <w:p>
+      <w:pPr>
+        <w:autoSpaceDE w:val="0"/>
+        <w:autoSpaceDN w:val="0"/>
+        <w:adjustRightInd w:val="0"/>
+        <w:spacing w:after="0" w:line="240" w:lineRule="auto"/>
+        <w:rPr>
+          <w:rFonts w:ascii="Courier New" w:hAnsi="Courier New" w:cs="Courier New"/>
+          <w:sz w:val="18"/>
+          <w:szCs w:val="18"/>
+          <w:lang w:val="en-NZ"/>
+        </w:rPr>
+      </w:pPr>
+      <w:r>
+        <w:rPr>
+          <w:rFonts w:ascii="Courier New" w:hAnsi="Courier New" w:cs="Courier New"/>
+          <w:sz w:val="18"/>
+          <w:szCs w:val="18"/>
+          <w:lang w:val="en-NZ"/>
+        </w:rPr>
+        <w:t xml:space="preserve">    Size               </w:t>
+      </w:r>
+      <w:proofErr w:type="gramStart"/>
+      <w:r>
+        <w:rPr>
+          <w:rFonts w:ascii="Courier New" w:hAnsi="Courier New" w:cs="Courier New"/>
+          <w:sz w:val="18"/>
+          <w:szCs w:val="18"/>
+          <w:lang w:val="en-NZ"/>
+        </w:rPr>
+        <w:t>1  177310</w:t>
+      </w:r>
+      <w:proofErr w:type="gramEnd"/>
+      <w:r>
+        <w:rPr>
+          <w:rFonts w:ascii="Courier New" w:hAnsi="Courier New" w:cs="Courier New"/>
+          <w:sz w:val="18"/>
+          <w:szCs w:val="18"/>
+          <w:lang w:val="en-NZ"/>
+        </w:rPr>
+        <w:t xml:space="preserve">  177310   227.87    0.001</w:t>
+      </w:r>
+    </w:p>
+    <w:p>
+      <w:pPr>
+        <w:autoSpaceDE w:val="0"/>
+        <w:autoSpaceDN w:val="0"/>
+        <w:adjustRightInd w:val="0"/>
+        <w:spacing w:after="0" w:line="240" w:lineRule="auto"/>
+        <w:rPr>
+          <w:rFonts w:ascii="Courier New" w:hAnsi="Courier New" w:cs="Courier New"/>
+          <w:sz w:val="18"/>
+          <w:szCs w:val="18"/>
+          <w:lang w:val="en-NZ"/>
+        </w:rPr>
+      </w:pPr>
+      <w:r>
+        <w:rPr>
+          <w:rFonts w:ascii="Courier New" w:hAnsi="Courier New" w:cs="Courier New"/>
+          <w:sz w:val="18"/>
+          <w:szCs w:val="18"/>
+          <w:lang w:val="en-NZ"/>
+        </w:rPr>
+        <w:t xml:space="preserve">    Languages          1    5050    5050     6.49    0.084</w:t>
+      </w:r>
+    </w:p>
+    <w:p>
+      <w:pPr>
+        <w:autoSpaceDE w:val="0"/>
+        <w:autoSpaceDN w:val="0"/>
+        <w:adjustRightInd w:val="0"/>
+        <w:spacing w:after="0" w:line="240" w:lineRule="auto"/>
+        <w:rPr>
+          <w:rFonts w:ascii="Courier New" w:hAnsi="Courier New" w:cs="Courier New"/>
+          <w:sz w:val="18"/>
+          <w:szCs w:val="18"/>
+          <w:lang w:val="en-NZ"/>
+        </w:rPr>
+      </w:pPr>
+      <w:r>
+        <w:rPr>
+          <w:rFonts w:ascii="Courier New" w:hAnsi="Courier New" w:cs="Courier New"/>
+          <w:sz w:val="18"/>
+          <w:szCs w:val="18"/>
+          <w:lang w:val="en-NZ"/>
+        </w:rPr>
+        <w:t xml:space="preserve">    OS                 1     153     153     0.20    0.687</w:t>
+      </w:r>
+    </w:p>
+    <w:p>
+      <w:pPr>
+        <w:autoSpaceDE w:val="0"/>
+        <w:autoSpaceDN w:val="0"/>
+        <w:adjustRightInd w:val="0"/>
+        <w:spacing w:after="0" w:line="240" w:lineRule="auto"/>
+        <w:rPr>
+          <w:rFonts w:ascii="Courier New" w:hAnsi="Courier New" w:cs="Courier New"/>
+          <w:sz w:val="18"/>
+          <w:szCs w:val="18"/>
+          <w:lang w:val="en-NZ"/>
+        </w:rPr>
+      </w:pPr>
+      <w:r>
+        <w:rPr>
+          <w:rFonts w:ascii="Courier New" w:hAnsi="Courier New" w:cs="Courier New"/>
+          <w:sz w:val="18"/>
+          <w:szCs w:val="18"/>
+          <w:lang w:val="en-NZ"/>
+        </w:rPr>
+        <w:t xml:space="preserve">  2-Way Interactions   1     406     406     0.52    0.522</w:t>
+      </w:r>
+    </w:p>
+    <w:p>
+      <w:pPr>
+        <w:autoSpaceDE w:val="0"/>
+        <w:autoSpaceDN w:val="0"/>
+        <w:adjustRightInd w:val="0"/>
+        <w:spacing w:after="0" w:line="240" w:lineRule="auto"/>
+        <w:rPr>
+          <w:rFonts w:ascii="Courier New" w:hAnsi="Courier New" w:cs="Courier New"/>
+          <w:sz w:val="18"/>
+          <w:szCs w:val="18"/>
+          <w:lang w:val="en-NZ"/>
+        </w:rPr>
+      </w:pPr>
+      <w:r>
+        <w:rPr>
+          <w:rFonts w:ascii="Courier New" w:hAnsi="Courier New" w:cs="Courier New"/>
+          <w:sz w:val="18"/>
+          <w:szCs w:val="18"/>
+          <w:lang w:val="en-NZ"/>
+        </w:rPr>
+        <w:t xml:space="preserve">    Languages*OS       1     406     406     0.52    0.522</w:t>
+      </w:r>
+    </w:p>
+    <w:p>
+      <w:pPr>
+        <w:autoSpaceDE w:val="0"/>
+        <w:autoSpaceDN w:val="0"/>
+        <w:adjustRightInd w:val="0"/>
+        <w:spacing w:after="0" w:line="240" w:lineRule="auto"/>
+        <w:rPr>
+          <w:rFonts w:ascii="Courier New" w:hAnsi="Courier New" w:cs="Courier New"/>
+          <w:sz w:val="18"/>
+          <w:szCs w:val="18"/>
+          <w:lang w:val="en-NZ"/>
+        </w:rPr>
+      </w:pPr>
+      <w:r>
+        <w:rPr>
+          <w:rFonts w:ascii="Courier New" w:hAnsi="Courier New" w:cs="Courier New"/>
+          <w:sz w:val="18"/>
+          <w:szCs w:val="18"/>
+          <w:lang w:val="en-NZ"/>
+        </w:rPr>
+        <w:t>Error                  3    2334     778</w:t>
+      </w:r>
+    </w:p>
+    <w:p>
+      <w:pPr>
+        <w:autoSpaceDE w:val="0"/>
+        <w:autoSpaceDN w:val="0"/>
+        <w:adjustRightInd w:val="0"/>
+        <w:spacing w:after="0" w:line="240" w:lineRule="auto"/>
+        <w:rPr>
+          <w:rFonts w:ascii="Courier New" w:hAnsi="Courier New" w:cs="Courier New"/>
+          <w:sz w:val="18"/>
+          <w:szCs w:val="18"/>
+          <w:lang w:val="en-NZ"/>
+        </w:rPr>
+      </w:pPr>
+      <w:r>
+        <w:rPr>
+          <w:rFonts w:ascii="Courier New" w:hAnsi="Courier New" w:cs="Courier New"/>
+          <w:sz w:val="18"/>
+          <w:szCs w:val="18"/>
+          <w:lang w:val="en-NZ"/>
+        </w:rPr>
+        <w:t xml:space="preserve">Total                  </w:t>
+      </w:r>
+      <w:proofErr w:type="gramStart"/>
+      <w:r>
+        <w:rPr>
+          <w:rFonts w:ascii="Courier New" w:hAnsi="Courier New" w:cs="Courier New"/>
+          <w:sz w:val="18"/>
+          <w:szCs w:val="18"/>
+          <w:lang w:val="en-NZ"/>
+        </w:rPr>
+        <w:t>7  185254</w:t>
+      </w:r>
+      <w:proofErr w:type="gramEnd"/>
+    </w:p>
+    <w:p>
+      <w:pPr>
+        <w:autoSpaceDE w:val="0"/>
+        <w:autoSpaceDN w:val="0"/>
+        <w:adjustRightInd w:val="0"/>
+        <w:spacing w:after="0" w:line="240" w:lineRule="auto"/>
+        <w:rPr>
+          <w:rFonts w:ascii="Courier New" w:hAnsi="Courier New" w:cs="Courier New"/>
+          <w:sz w:val="18"/>
+          <w:szCs w:val="18"/>
+          <w:lang w:val="en-NZ"/>
+        </w:rPr>
+      </w:pPr>
+    </w:p>
+    <w:p>
+      <w:pPr>
+        <w:autoSpaceDE w:val="0"/>
+        <w:autoSpaceDN w:val="0"/>
+        <w:adjustRightInd w:val="0"/>
+        <w:spacing w:after="0" w:line="240" w:lineRule="auto"/>
+        <w:rPr>
+          <w:rFonts w:ascii="Courier New" w:hAnsi="Courier New" w:cs="Courier New"/>
+          <w:sz w:val="18"/>
+          <w:szCs w:val="18"/>
+          <w:lang w:val="en-NZ"/>
+        </w:rPr>
+      </w:pPr>
+    </w:p>
+    <w:p>
+      <w:pPr>
+        <w:autoSpaceDE w:val="0"/>
+        <w:autoSpaceDN w:val="0"/>
+        <w:adjustRightInd w:val="0"/>
+        <w:spacing w:after="0" w:line="240" w:lineRule="auto"/>
+        <w:rPr>
+          <w:rFonts w:ascii="Courier New" w:hAnsi="Courier New" w:cs="Courier New"/>
+          <w:sz w:val="18"/>
+          <w:szCs w:val="18"/>
+          <w:lang w:val="en-NZ"/>
+        </w:rPr>
+      </w:pPr>
+      <w:r>
+        <w:rPr>
+          <w:rFonts w:ascii="Courier New" w:hAnsi="Courier New" w:cs="Courier New"/>
+          <w:sz w:val="18"/>
+          <w:szCs w:val="18"/>
+          <w:lang w:val="en-NZ"/>
+        </w:rPr>
+        <w:t>Model Summary</w:t>
+      </w:r>
+    </w:p>
+    <w:p>
+      <w:pPr>
+        <w:autoSpaceDE w:val="0"/>
+        <w:autoSpaceDN w:val="0"/>
+        <w:adjustRightInd w:val="0"/>
+        <w:spacing w:after="0" w:line="240" w:lineRule="auto"/>
+        <w:rPr>
+          <w:rFonts w:ascii="Courier New" w:hAnsi="Courier New" w:cs="Courier New"/>
+          <w:sz w:val="18"/>
+          <w:szCs w:val="18"/>
+          <w:lang w:val="en-NZ"/>
+        </w:rPr>
+      </w:pPr>
+    </w:p>
+    <w:p>
+      <w:pPr>
+        <w:autoSpaceDE w:val="0"/>
+        <w:autoSpaceDN w:val="0"/>
+        <w:adjustRightInd w:val="0"/>
+        <w:spacing w:after="0" w:line="240" w:lineRule="auto"/>
+        <w:rPr>
+          <w:rFonts w:ascii="Courier New" w:hAnsi="Courier New" w:cs="Courier New"/>
+          <w:sz w:val="18"/>
+          <w:szCs w:val="18"/>
+          <w:lang w:val="en-NZ"/>
+        </w:rPr>
+      </w:pPr>
+      <w:r>
+        <w:rPr>
+          <w:rFonts w:ascii="Courier New" w:hAnsi="Courier New" w:cs="Courier New"/>
+          <w:sz w:val="18"/>
+          <w:szCs w:val="18"/>
+          <w:lang w:val="en-NZ"/>
+        </w:rPr>
+        <w:t xml:space="preserve">      S    R-</w:t>
+      </w:r>
+      <w:proofErr w:type="spellStart"/>
+      <w:proofErr w:type="gramStart"/>
+      <w:r>
+        <w:rPr>
+          <w:rFonts w:ascii="Courier New" w:hAnsi="Courier New" w:cs="Courier New"/>
+          <w:sz w:val="18"/>
+          <w:szCs w:val="18"/>
+          <w:lang w:val="en-NZ"/>
+        </w:rPr>
+        <w:t>sq</w:t>
+      </w:r>
+      <w:proofErr w:type="spellEnd"/>
+      <w:r>
+        <w:rPr>
+          <w:rFonts w:ascii="Courier New" w:hAnsi="Courier New" w:cs="Courier New"/>
+          <w:sz w:val="18"/>
+          <w:szCs w:val="18"/>
+          <w:lang w:val="en-NZ"/>
+        </w:rPr>
+        <w:t xml:space="preserve">  R</w:t>
+      </w:r>
+      <w:proofErr w:type="gramEnd"/>
+      <w:r>
+        <w:rPr>
+          <w:rFonts w:ascii="Courier New" w:hAnsi="Courier New" w:cs="Courier New"/>
+          <w:sz w:val="18"/>
+          <w:szCs w:val="18"/>
+          <w:lang w:val="en-NZ"/>
+        </w:rPr>
+        <w:t>-</w:t>
+      </w:r>
+      <w:proofErr w:type="spellStart"/>
+      <w:r>
+        <w:rPr>
+          <w:rFonts w:ascii="Courier New" w:hAnsi="Courier New" w:cs="Courier New"/>
+          <w:sz w:val="18"/>
+          <w:szCs w:val="18"/>
+          <w:lang w:val="en-NZ"/>
+        </w:rPr>
+        <w:t>sq</w:t>
+      </w:r>
+      <w:proofErr w:type="spellEnd"/>
+      <w:r>
+        <w:rPr>
+          <w:rFonts w:ascii="Courier New" w:hAnsi="Courier New" w:cs="Courier New"/>
+          <w:sz w:val="18"/>
+          <w:szCs w:val="18"/>
+          <w:lang w:val="en-NZ"/>
+        </w:rPr>
+        <w:t>(</w:t>
+      </w:r>
+      <w:proofErr w:type="spellStart"/>
+      <w:r>
+        <w:rPr>
+          <w:rFonts w:ascii="Courier New" w:hAnsi="Courier New" w:cs="Courier New"/>
+          <w:sz w:val="18"/>
+          <w:szCs w:val="18"/>
+          <w:lang w:val="en-NZ"/>
+        </w:rPr>
+        <w:t>adj</w:t>
+      </w:r>
+      <w:proofErr w:type="spellEnd"/>
+      <w:r>
+        <w:rPr>
+          <w:rFonts w:ascii="Courier New" w:hAnsi="Courier New" w:cs="Courier New"/>
+          <w:sz w:val="18"/>
+          <w:szCs w:val="18"/>
+          <w:lang w:val="en-NZ"/>
+        </w:rPr>
+        <w:t>)  R-</w:t>
+      </w:r>
+      <w:proofErr w:type="spellStart"/>
+      <w:r>
+        <w:rPr>
+          <w:rFonts w:ascii="Courier New" w:hAnsi="Courier New" w:cs="Courier New"/>
+          <w:sz w:val="18"/>
+          <w:szCs w:val="18"/>
+          <w:lang w:val="en-NZ"/>
+        </w:rPr>
+        <w:t>sq</w:t>
+      </w:r>
+      <w:proofErr w:type="spellEnd"/>
+      <w:r>
+        <w:rPr>
+          <w:rFonts w:ascii="Courier New" w:hAnsi="Courier New" w:cs="Courier New"/>
+          <w:sz w:val="18"/>
+          <w:szCs w:val="18"/>
+          <w:lang w:val="en-NZ"/>
+        </w:rPr>
+        <w:t>(</w:t>
+      </w:r>
+      <w:proofErr w:type="spellStart"/>
+      <w:r>
+        <w:rPr>
+          <w:rFonts w:ascii="Courier New" w:hAnsi="Courier New" w:cs="Courier New"/>
+          <w:sz w:val="18"/>
+          <w:szCs w:val="18"/>
+          <w:lang w:val="en-NZ"/>
+        </w:rPr>
+        <w:t>pred</w:t>
+      </w:r>
+      <w:proofErr w:type="spellEnd"/>
+      <w:r>
+        <w:rPr>
+          <w:rFonts w:ascii="Courier New" w:hAnsi="Courier New" w:cs="Courier New"/>
+          <w:sz w:val="18"/>
+          <w:szCs w:val="18"/>
+          <w:lang w:val="en-NZ"/>
+        </w:rPr>
+        <w:t>)</w:t>
+      </w:r>
+    </w:p>
+    <w:p>
+      <w:pPr>
+        <w:autoSpaceDE w:val="0"/>
+        <w:autoSpaceDN w:val="0"/>
+        <w:adjustRightInd w:val="0"/>
+        <w:spacing w:after="0" w:line="240" w:lineRule="auto"/>
+        <w:rPr>
+          <w:rFonts w:ascii="Courier New" w:hAnsi="Courier New" w:cs="Courier New"/>
+          <w:sz w:val="18"/>
+          <w:szCs w:val="18"/>
+          <w:lang w:val="en-NZ"/>
+        </w:rPr>
+      </w:pPr>
+      <w:proofErr w:type="gramStart"/>
+      <w:r>
+        <w:rPr>
+          <w:rFonts w:ascii="Courier New" w:hAnsi="Courier New" w:cs="Courier New"/>
+          <w:sz w:val="18"/>
+          <w:szCs w:val="18"/>
+          <w:lang w:val="en-NZ"/>
+        </w:rPr>
+        <w:t>27.8949  98.74</w:t>
+      </w:r>
+      <w:proofErr w:type="gramEnd"/>
+      <w:r>
+        <w:rPr>
+          <w:rFonts w:ascii="Courier New" w:hAnsi="Courier New" w:cs="Courier New"/>
+          <w:sz w:val="18"/>
+          <w:szCs w:val="18"/>
+          <w:lang w:val="en-NZ"/>
+        </w:rPr>
+        <w:t>%     97.06%      91.04%</w:t>
+      </w:r>
+    </w:p>
+    <w:p>
+      <w:pPr>
+        <w:autoSpaceDE w:val="0"/>
+        <w:autoSpaceDN w:val="0"/>
+        <w:adjustRightInd w:val="0"/>
+        <w:spacing w:after="0" w:line="240" w:lineRule="auto"/>
+        <w:rPr>
+          <w:rFonts w:ascii="Courier New" w:hAnsi="Courier New" w:cs="Courier New"/>
+          <w:sz w:val="18"/>
+          <w:szCs w:val="18"/>
+          <w:lang w:val="en-NZ"/>
+        </w:rPr>
+      </w:pPr>
+    </w:p>
+    <w:p>
+      <w:pPr>
+        <w:autoSpaceDE w:val="0"/>
+        <w:autoSpaceDN w:val="0"/>
+        <w:adjustRightInd w:val="0"/>
+        <w:spacing w:after="0" w:line="240" w:lineRule="auto"/>
+        <w:rPr>
+          <w:rFonts w:ascii="Courier New" w:hAnsi="Courier New" w:cs="Courier New"/>
+          <w:sz w:val="18"/>
+          <w:szCs w:val="18"/>
+          <w:lang w:val="en-NZ"/>
+        </w:rPr>
+      </w:pPr>
+    </w:p>
+    <w:p>
+      <w:pPr>
+        <w:autoSpaceDE w:val="0"/>
+        <w:autoSpaceDN w:val="0"/>
+        <w:adjustRightInd w:val="0"/>
+        <w:spacing w:after="0" w:line="240" w:lineRule="auto"/>
+        <w:rPr>
+          <w:rFonts w:ascii="Courier New" w:hAnsi="Courier New" w:cs="Courier New"/>
+          <w:sz w:val="18"/>
+          <w:szCs w:val="18"/>
+          <w:lang w:val="en-NZ"/>
+        </w:rPr>
+      </w:pPr>
+      <w:r>
+        <w:rPr>
+          <w:rFonts w:ascii="Courier New" w:hAnsi="Courier New" w:cs="Courier New"/>
+          <w:sz w:val="18"/>
+          <w:szCs w:val="18"/>
+          <w:lang w:val="en-NZ"/>
+        </w:rPr>
+        <w:t>Coded Coefficients</w:t>
+      </w:r>
+    </w:p>
+    <w:p>
+      <w:pPr>
+        <w:autoSpaceDE w:val="0"/>
+        <w:autoSpaceDN w:val="0"/>
+        <w:adjustRightInd w:val="0"/>
+        <w:spacing w:after="0" w:line="240" w:lineRule="auto"/>
+        <w:rPr>
+          <w:rFonts w:ascii="Courier New" w:hAnsi="Courier New" w:cs="Courier New"/>
+          <w:sz w:val="18"/>
+          <w:szCs w:val="18"/>
+          <w:lang w:val="en-NZ"/>
+        </w:rPr>
+      </w:pPr>
+    </w:p>
+    <w:p>
+      <w:pPr>
+        <w:autoSpaceDE w:val="0"/>
+        <w:autoSpaceDN w:val="0"/>
+        <w:adjustRightInd w:val="0"/>
+        <w:spacing w:after="0" w:line="240" w:lineRule="auto"/>
+        <w:rPr>
+          <w:rFonts w:ascii="Courier New" w:hAnsi="Courier New" w:cs="Courier New"/>
+          <w:sz w:val="18"/>
+          <w:szCs w:val="18"/>
+          <w:lang w:val="en-NZ"/>
+        </w:rPr>
+      </w:pPr>
+      <w:r>
+        <w:rPr>
+          <w:rFonts w:ascii="Courier New" w:hAnsi="Courier New" w:cs="Courier New"/>
+          <w:sz w:val="18"/>
+          <w:szCs w:val="18"/>
+          <w:lang w:val="en-NZ"/>
+        </w:rPr>
+        <w:t xml:space="preserve">Term          Effect    </w:t>
+      </w:r>
+      <w:proofErr w:type="spellStart"/>
+      <w:proofErr w:type="gramStart"/>
+      <w:r>
+        <w:rPr>
+          <w:rFonts w:ascii="Courier New" w:hAnsi="Courier New" w:cs="Courier New"/>
+          <w:sz w:val="18"/>
+          <w:szCs w:val="18"/>
+          <w:lang w:val="en-NZ"/>
+        </w:rPr>
+        <w:t>Coef</w:t>
+      </w:r>
+      <w:proofErr w:type="spellEnd"/>
+      <w:r>
+        <w:rPr>
+          <w:rFonts w:ascii="Courier New" w:hAnsi="Courier New" w:cs="Courier New"/>
+          <w:sz w:val="18"/>
+          <w:szCs w:val="18"/>
+          <w:lang w:val="en-NZ"/>
+        </w:rPr>
+        <w:t xml:space="preserve">  SE</w:t>
+      </w:r>
+      <w:proofErr w:type="gramEnd"/>
+      <w:r>
+        <w:rPr>
+          <w:rFonts w:ascii="Courier New" w:hAnsi="Courier New" w:cs="Courier New"/>
+          <w:sz w:val="18"/>
+          <w:szCs w:val="18"/>
+          <w:lang w:val="en-NZ"/>
+        </w:rPr>
+        <w:t xml:space="preserve"> </w:t>
+      </w:r>
+      <w:proofErr w:type="spellStart"/>
+      <w:r>
+        <w:rPr>
+          <w:rFonts w:ascii="Courier New" w:hAnsi="Courier New" w:cs="Courier New"/>
+          <w:sz w:val="18"/>
+          <w:szCs w:val="18"/>
+          <w:lang w:val="en-NZ"/>
+        </w:rPr>
+        <w:t>Coef</w:t>
+      </w:r>
+      <w:proofErr w:type="spellEnd"/>
+      <w:r>
+        <w:rPr>
+          <w:rFonts w:ascii="Courier New" w:hAnsi="Courier New" w:cs="Courier New"/>
+          <w:sz w:val="18"/>
+          <w:szCs w:val="18"/>
+          <w:lang w:val="en-NZ"/>
+        </w:rPr>
+        <w:t xml:space="preserve">  T-Value  P-Value   VIF</w:t>
+      </w:r>
+    </w:p>
+    <w:p>
+      <w:pPr>
+        <w:autoSpaceDE w:val="0"/>
+        <w:autoSpaceDN w:val="0"/>
+        <w:adjustRightInd w:val="0"/>
+        <w:spacing w:after="0" w:line="240" w:lineRule="auto"/>
+        <w:rPr>
+          <w:rFonts w:ascii="Courier New" w:hAnsi="Courier New" w:cs="Courier New"/>
+          <w:sz w:val="18"/>
+          <w:szCs w:val="18"/>
+          <w:lang w:val="en-NZ"/>
+        </w:rPr>
+      </w:pPr>
+      <w:r>
+        <w:rPr>
+          <w:rFonts w:ascii="Courier New" w:hAnsi="Courier New" w:cs="Courier New"/>
+          <w:sz w:val="18"/>
+          <w:szCs w:val="18"/>
+          <w:lang w:val="en-NZ"/>
+        </w:rPr>
+        <w:t>Constant              224.63     9.86    22.78    0.000</w:t>
+      </w:r>
+    </w:p>
+    <w:p>
+      <w:pPr>
+        <w:autoSpaceDE w:val="0"/>
+        <w:autoSpaceDN w:val="0"/>
+        <w:adjustRightInd w:val="0"/>
+        <w:spacing w:after="0" w:line="240" w:lineRule="auto"/>
+        <w:rPr>
+          <w:rFonts w:ascii="Courier New" w:hAnsi="Courier New" w:cs="Courier New"/>
+          <w:sz w:val="18"/>
+          <w:szCs w:val="18"/>
+          <w:lang w:val="en-NZ"/>
+        </w:rPr>
+      </w:pPr>
+      <w:r>
+        <w:rPr>
+          <w:rFonts w:ascii="Courier New" w:hAnsi="Courier New" w:cs="Courier New"/>
+          <w:sz w:val="18"/>
+          <w:szCs w:val="18"/>
+          <w:lang w:val="en-NZ"/>
+        </w:rPr>
+        <w:t xml:space="preserve">Size          </w:t>
+      </w:r>
+      <w:proofErr w:type="gramStart"/>
+      <w:r>
+        <w:rPr>
+          <w:rFonts w:ascii="Courier New" w:hAnsi="Courier New" w:cs="Courier New"/>
+          <w:sz w:val="18"/>
+          <w:szCs w:val="18"/>
+          <w:lang w:val="en-NZ"/>
+        </w:rPr>
+        <w:t>297.75  148.88</w:t>
+      </w:r>
+      <w:proofErr w:type="gramEnd"/>
+      <w:r>
+        <w:rPr>
+          <w:rFonts w:ascii="Courier New" w:hAnsi="Courier New" w:cs="Courier New"/>
+          <w:sz w:val="18"/>
+          <w:szCs w:val="18"/>
+          <w:lang w:val="en-NZ"/>
+        </w:rPr>
+        <w:t xml:space="preserve">     9.86    15.10    0.001  1.00</w:t>
+      </w:r>
+    </w:p>
+    <w:p>
+      <w:pPr>
+        <w:autoSpaceDE w:val="0"/>
+        <w:autoSpaceDN w:val="0"/>
+        <w:adjustRightInd w:val="0"/>
+        <w:spacing w:after="0" w:line="240" w:lineRule="auto"/>
+        <w:rPr>
+          <w:rFonts w:ascii="Courier New" w:hAnsi="Courier New" w:cs="Courier New"/>
+          <w:sz w:val="18"/>
+          <w:szCs w:val="18"/>
+          <w:lang w:val="en-NZ"/>
+        </w:rPr>
+      </w:pPr>
+      <w:r>
+        <w:rPr>
+          <w:rFonts w:ascii="Courier New" w:hAnsi="Courier New" w:cs="Courier New"/>
+          <w:sz w:val="18"/>
+          <w:szCs w:val="18"/>
+          <w:lang w:val="en-NZ"/>
+        </w:rPr>
+        <w:t>Languages     -</w:t>
+      </w:r>
+      <w:proofErr w:type="gramStart"/>
+      <w:r>
+        <w:rPr>
+          <w:rFonts w:ascii="Courier New" w:hAnsi="Courier New" w:cs="Courier New"/>
+          <w:sz w:val="18"/>
+          <w:szCs w:val="18"/>
+          <w:lang w:val="en-NZ"/>
+        </w:rPr>
+        <w:t>50.25  -</w:t>
+      </w:r>
+      <w:proofErr w:type="gramEnd"/>
+      <w:r>
+        <w:rPr>
+          <w:rFonts w:ascii="Courier New" w:hAnsi="Courier New" w:cs="Courier New"/>
+          <w:sz w:val="18"/>
+          <w:szCs w:val="18"/>
+          <w:lang w:val="en-NZ"/>
+        </w:rPr>
+        <w:t>25.12     9.86    -2.55    0.084  1.00</w:t>
+      </w:r>
+    </w:p>
+    <w:p>
+      <w:pPr>
+        <w:autoSpaceDE w:val="0"/>
+        <w:autoSpaceDN w:val="0"/>
+        <w:adjustRightInd w:val="0"/>
+        <w:spacing w:after="0" w:line="240" w:lineRule="auto"/>
+        <w:rPr>
+          <w:rFonts w:ascii="Courier New" w:hAnsi="Courier New" w:cs="Courier New"/>
+          <w:sz w:val="18"/>
+          <w:szCs w:val="18"/>
+          <w:lang w:val="en-NZ"/>
+        </w:rPr>
+      </w:pPr>
+      <w:r>
+        <w:rPr>
+          <w:rFonts w:ascii="Courier New" w:hAnsi="Courier New" w:cs="Courier New"/>
+          <w:sz w:val="18"/>
+          <w:szCs w:val="18"/>
+          <w:lang w:val="en-NZ"/>
+        </w:rPr>
+        <w:t xml:space="preserve">OS             -8.75   -4.37     9.86    -0.44    </w:t>
+      </w:r>
+      <w:proofErr w:type="gramStart"/>
+      <w:r>
+        <w:rPr>
+          <w:rFonts w:ascii="Courier New" w:hAnsi="Courier New" w:cs="Courier New"/>
+          <w:sz w:val="18"/>
+          <w:szCs w:val="18"/>
+          <w:lang w:val="en-NZ"/>
+        </w:rPr>
+        <w:t>0.687  1.00</w:t>
+      </w:r>
+      <w:proofErr w:type="gramEnd"/>
+    </w:p>
+    <w:p>
+      <w:pPr>
+        <w:autoSpaceDE w:val="0"/>
+        <w:autoSpaceDN w:val="0"/>
+        <w:adjustRightInd w:val="0"/>
+        <w:spacing w:after="0" w:line="240" w:lineRule="auto"/>
+        <w:rPr>
+          <w:rFonts w:ascii="Courier New" w:hAnsi="Courier New" w:cs="Courier New"/>
+          <w:sz w:val="18"/>
+          <w:szCs w:val="18"/>
+          <w:lang w:val="en-NZ"/>
+        </w:rPr>
+      </w:pPr>
+      <w:r>
+        <w:rPr>
+          <w:rFonts w:ascii="Courier New" w:hAnsi="Courier New" w:cs="Courier New"/>
+          <w:sz w:val="18"/>
+          <w:szCs w:val="18"/>
+          <w:lang w:val="en-NZ"/>
+        </w:rPr>
+        <w:t>Languages*</w:t>
+      </w:r>
+      <w:proofErr w:type="gramStart"/>
+      <w:r>
+        <w:rPr>
+          <w:rFonts w:ascii="Courier New" w:hAnsi="Courier New" w:cs="Courier New"/>
+          <w:sz w:val="18"/>
+          <w:szCs w:val="18"/>
+          <w:lang w:val="en-NZ"/>
+        </w:rPr>
+        <w:t>OS  -</w:t>
+      </w:r>
+      <w:proofErr w:type="gramEnd"/>
+      <w:r>
+        <w:rPr>
+          <w:rFonts w:ascii="Courier New" w:hAnsi="Courier New" w:cs="Courier New"/>
+          <w:sz w:val="18"/>
+          <w:szCs w:val="18"/>
+          <w:lang w:val="en-NZ"/>
+        </w:rPr>
+        <w:t>14.25   -7.12     9.86    -0.72    0.522  1.00</w:t>
+      </w:r>
+    </w:p>
+    <w:p>
+      <w:pPr>
+        <w:autoSpaceDE w:val="0"/>
+        <w:autoSpaceDN w:val="0"/>
+        <w:adjustRightInd w:val="0"/>
+        <w:spacing w:after="0" w:line="240" w:lineRule="auto"/>
+        <w:rPr>
+          <w:rFonts w:ascii="Courier New" w:hAnsi="Courier New" w:cs="Courier New"/>
+          <w:sz w:val="18"/>
+          <w:szCs w:val="18"/>
+          <w:lang w:val="en-NZ"/>
+        </w:rPr>
+      </w:pPr>
+    </w:p>
+    <w:p>
+      <w:pPr>
+        <w:autoSpaceDE w:val="0"/>
+        <w:autoSpaceDN w:val="0"/>
+        <w:adjustRightInd w:val="0"/>
+        <w:spacing w:after="0" w:line="240" w:lineRule="auto"/>
+        <w:rPr>
+          <w:rFonts w:ascii="Courier New" w:hAnsi="Courier New" w:cs="Courier New"/>
+          <w:sz w:val="18"/>
+          <w:szCs w:val="18"/>
+          <w:lang w:val="en-NZ"/>
+        </w:rPr>
+      </w:pPr>
+    </w:p>
+    <w:p>
+      <w:pPr>
+        <w:autoSpaceDE w:val="0"/>
+        <w:autoSpaceDN w:val="0"/>
+        <w:adjustRightInd w:val="0"/>
+        <w:spacing w:after="0" w:line="240" w:lineRule="auto"/>
+        <w:rPr>
+          <w:rFonts w:ascii="Courier New" w:hAnsi="Courier New" w:cs="Courier New"/>
+          <w:sz w:val="18"/>
+          <w:szCs w:val="18"/>
+          <w:lang w:val="en-NZ"/>
+        </w:rPr>
+      </w:pPr>
+      <w:r>
+        <w:rPr>
+          <w:rFonts w:ascii="Courier New" w:hAnsi="Courier New" w:cs="Courier New"/>
+          <w:sz w:val="18"/>
+          <w:szCs w:val="18"/>
+          <w:lang w:val="en-NZ"/>
+        </w:rPr>
+        <w:t xml:space="preserve">Regression Equation in </w:t>
+      </w:r>
+      <w:proofErr w:type="spellStart"/>
+      <w:r>
+        <w:rPr>
+          <w:rFonts w:ascii="Courier New" w:hAnsi="Courier New" w:cs="Courier New"/>
+          <w:sz w:val="18"/>
+          <w:szCs w:val="18"/>
+          <w:lang w:val="en-NZ"/>
+        </w:rPr>
+        <w:t>Uncoded</w:t>
+      </w:r>
+      <w:proofErr w:type="spellEnd"/>
+      <w:r>
+        <w:rPr>
+          <w:rFonts w:ascii="Courier New" w:hAnsi="Courier New" w:cs="Courier New"/>
+          <w:sz w:val="18"/>
+          <w:szCs w:val="18"/>
+          <w:lang w:val="en-NZ"/>
+        </w:rPr>
+        <w:t xml:space="preserve"> Units</w:t>
+      </w:r>
+    </w:p>
+    <w:p>
+      <w:pPr>
+        <w:autoSpaceDE w:val="0"/>
+        <w:autoSpaceDN w:val="0"/>
+        <w:adjustRightInd w:val="0"/>
+        <w:spacing w:after="0" w:line="240" w:lineRule="auto"/>
+        <w:rPr>
+          <w:rFonts w:ascii="Courier New" w:hAnsi="Courier New" w:cs="Courier New"/>
+          <w:sz w:val="18"/>
+          <w:szCs w:val="18"/>
+          <w:lang w:val="en-NZ"/>
+        </w:rPr>
+      </w:pPr>
+    </w:p>
+    <w:p>
+      <w:pPr>
+        <w:autoSpaceDE w:val="0"/>
+        <w:autoSpaceDN w:val="0"/>
+        <w:adjustRightInd w:val="0"/>
+        <w:spacing w:after="0" w:line="240" w:lineRule="auto"/>
+        <w:rPr>
+          <w:rFonts w:ascii="Courier New" w:hAnsi="Courier New" w:cs="Courier New"/>
+          <w:sz w:val="18"/>
+          <w:szCs w:val="18"/>
+          <w:lang w:val="en-NZ"/>
+        </w:rPr>
+      </w:pPr>
+      <w:r>
+        <w:rPr>
+          <w:rFonts w:ascii="Courier New" w:hAnsi="Courier New" w:cs="Courier New"/>
+          <w:sz w:val="18"/>
+          <w:szCs w:val="18"/>
+          <w:lang w:val="en-NZ"/>
+        </w:rPr>
+        <w:t>Y2 = 42.7 + 0.000003 Size - 25.12 Languages - 4.37 OS - 7.12 Languages*OS</w:t>
+      </w:r>
+    </w:p>
+    <w:p>
+      <w:pPr>
+        <w:autoSpaceDE w:val="0"/>
+        <w:autoSpaceDN w:val="0"/>
+        <w:adjustRightInd w:val="0"/>
+        <w:spacing w:after="0" w:line="240" w:lineRule="auto"/>
+        <w:rPr>
+          <w:rFonts w:ascii="Courier New" w:hAnsi="Courier New" w:cs="Courier New"/>
+          <w:sz w:val="18"/>
+          <w:szCs w:val="18"/>
+          <w:lang w:val="en-NZ"/>
+        </w:rPr>
+      </w:pPr>
+    </w:p>
+    <w:p>
+      <w:pPr>
+        <w:autoSpaceDE w:val="0"/>
+        <w:autoSpaceDN w:val="0"/>
+        <w:adjustRightInd w:val="0"/>
+        <w:spacing w:after="0" w:line="240" w:lineRule="auto"/>
+        <w:rPr>
+          <w:rFonts w:ascii="Courier New" w:hAnsi="Courier New" w:cs="Courier New"/>
+          <w:sz w:val="18"/>
+          <w:szCs w:val="18"/>
+          <w:lang w:val="en-NZ"/>
+        </w:rPr>
+      </w:pPr>
+    </w:p>
+    <w:p>
+      <w:pPr>
+        <w:autoSpaceDE w:val="0"/>
+        <w:autoSpaceDN w:val="0"/>
+        <w:adjustRightInd w:val="0"/>
+        <w:spacing w:after="0" w:line="240" w:lineRule="auto"/>
+        <w:rPr>
+          <w:rFonts w:ascii="Courier New" w:hAnsi="Courier New" w:cs="Courier New"/>
+          <w:sz w:val="18"/>
+          <w:szCs w:val="18"/>
+          <w:lang w:val="en-NZ"/>
+        </w:rPr>
+      </w:pPr>
+      <w:r>
+        <w:rPr>
+          <w:rFonts w:ascii="Courier New" w:hAnsi="Courier New" w:cs="Courier New"/>
+          <w:sz w:val="18"/>
+          <w:szCs w:val="18"/>
+          <w:lang w:val="en-NZ"/>
+        </w:rPr>
+        <w:t>Alias Structure</w:t>
+      </w:r>
+    </w:p>
+    <w:p>
+      <w:pPr>
+        <w:autoSpaceDE w:val="0"/>
+        <w:autoSpaceDN w:val="0"/>
+        <w:adjustRightInd w:val="0"/>
+        <w:spacing w:after="0" w:line="240" w:lineRule="auto"/>
+        <w:rPr>
+          <w:rFonts w:ascii="Courier New" w:hAnsi="Courier New" w:cs="Courier New"/>
+          <w:sz w:val="18"/>
+          <w:szCs w:val="18"/>
+          <w:lang w:val="en-NZ"/>
+        </w:rPr>
+      </w:pPr>
+    </w:p>
+    <w:p>
+      <w:pPr>
+        <w:autoSpaceDE w:val="0"/>
+        <w:autoSpaceDN w:val="0"/>
+        <w:adjustRightInd w:val="0"/>
+        <w:spacing w:after="0" w:line="240" w:lineRule="auto"/>
+        <w:rPr>
+          <w:rFonts w:ascii="Courier New" w:hAnsi="Courier New" w:cs="Courier New"/>
+          <w:sz w:val="18"/>
+          <w:szCs w:val="18"/>
+          <w:lang w:val="en-NZ"/>
+        </w:rPr>
+      </w:pPr>
+      <w:proofErr w:type="gramStart"/>
+      <w:r>
+        <w:rPr>
+          <w:rFonts w:ascii="Courier New" w:hAnsi="Courier New" w:cs="Courier New"/>
+          <w:sz w:val="18"/>
+          <w:szCs w:val="18"/>
+          <w:lang w:val="en-NZ"/>
+        </w:rPr>
+        <w:t>Factor  Name</w:t>
+      </w:r>
+      <w:proofErr w:type="gramEnd"/>
+    </w:p>
+    <w:p>
+      <w:pPr>
+        <w:autoSpaceDE w:val="0"/>
+        <w:autoSpaceDN w:val="0"/>
+        <w:adjustRightInd w:val="0"/>
+        <w:spacing w:after="0" w:line="240" w:lineRule="auto"/>
+        <w:rPr>
+          <w:rFonts w:ascii="Courier New" w:hAnsi="Courier New" w:cs="Courier New"/>
+          <w:sz w:val="18"/>
+          <w:szCs w:val="18"/>
+          <w:lang w:val="en-NZ"/>
+        </w:rPr>
+      </w:pPr>
+    </w:p>
+    <w:p>
+      <w:pPr>
+        <w:autoSpaceDE w:val="0"/>
+        <w:autoSpaceDN w:val="0"/>
+        <w:adjustRightInd w:val="0"/>
+        <w:spacing w:after="0" w:line="240" w:lineRule="auto"/>
+        <w:rPr>
+          <w:rFonts w:ascii="Courier New" w:hAnsi="Courier New" w:cs="Courier New"/>
+          <w:sz w:val="18"/>
+          <w:szCs w:val="18"/>
+          <w:lang w:val="en-NZ"/>
+        </w:rPr>
+      </w:pPr>
+      <w:r>
+        <w:rPr>
+          <w:rFonts w:ascii="Courier New" w:hAnsi="Courier New" w:cs="Courier New"/>
+          <w:sz w:val="18"/>
+          <w:szCs w:val="18"/>
+          <w:lang w:val="en-NZ"/>
+        </w:rPr>
+        <w:t>A       Size</w:t>
+      </w:r>
+    </w:p>
+    <w:p>
+      <w:pPr>
+        <w:autoSpaceDE w:val="0"/>
+        <w:autoSpaceDN w:val="0"/>
+        <w:adjustRightInd w:val="0"/>
+        <w:spacing w:after="0" w:line="240" w:lineRule="auto"/>
+        <w:rPr>
+          <w:rFonts w:ascii="Courier New" w:hAnsi="Courier New" w:cs="Courier New"/>
+          <w:sz w:val="18"/>
+          <w:szCs w:val="18"/>
+          <w:lang w:val="en-NZ"/>
+        </w:rPr>
+      </w:pPr>
+      <w:r>
+        <w:rPr>
+          <w:rFonts w:ascii="Courier New" w:hAnsi="Courier New" w:cs="Courier New"/>
+          <w:sz w:val="18"/>
+          <w:szCs w:val="18"/>
+          <w:lang w:val="en-NZ"/>
+        </w:rPr>
+        <w:t>B       Languages</w:t>
+      </w:r>
+    </w:p>
+    <w:p>
+      <w:pPr>
+        <w:autoSpaceDE w:val="0"/>
+        <w:autoSpaceDN w:val="0"/>
+        <w:adjustRightInd w:val="0"/>
+        <w:spacing w:after="0" w:line="240" w:lineRule="auto"/>
+        <w:rPr>
+          <w:rFonts w:ascii="Courier New" w:hAnsi="Courier New" w:cs="Courier New"/>
+          <w:sz w:val="18"/>
+          <w:szCs w:val="18"/>
+          <w:lang w:val="en-NZ"/>
+        </w:rPr>
+      </w:pPr>
+      <w:r>
+        <w:rPr>
+          <w:rFonts w:ascii="Courier New" w:hAnsi="Courier New" w:cs="Courier New"/>
+          <w:sz w:val="18"/>
+          <w:szCs w:val="18"/>
+          <w:lang w:val="en-NZ"/>
+        </w:rPr>
+        <w:t>C       OS</w:t>
+      </w:r>
+    </w:p>
+    <w:p>
+      <w:pPr>
+        <w:autoSpaceDE w:val="0"/>
+        <w:autoSpaceDN w:val="0"/>
+        <w:adjustRightInd w:val="0"/>
+        <w:spacing w:after="0" w:line="240" w:lineRule="auto"/>
+        <w:rPr>
+          <w:rFonts w:ascii="Courier New" w:hAnsi="Courier New" w:cs="Courier New"/>
+          <w:sz w:val="18"/>
+          <w:szCs w:val="18"/>
+          <w:lang w:val="en-NZ"/>
+        </w:rPr>
+      </w:pPr>
+    </w:p>
+    <w:p>
+      <w:pPr>
+        <w:autoSpaceDE w:val="0"/>
+        <w:autoSpaceDN w:val="0"/>
+        <w:adjustRightInd w:val="0"/>
+        <w:spacing w:after="0" w:line="240" w:lineRule="auto"/>
+        <w:rPr>
+          <w:rFonts w:ascii="Courier New" w:hAnsi="Courier New" w:cs="Courier New"/>
+          <w:sz w:val="18"/>
+          <w:szCs w:val="18"/>
+          <w:lang w:val="en-NZ"/>
+        </w:rPr>
+      </w:pPr>
+    </w:p>
+    <w:p>
+      <w:pPr>
+        <w:autoSpaceDE w:val="0"/>
+        <w:autoSpaceDN w:val="0"/>
+        <w:adjustRightInd w:val="0"/>
+        <w:spacing w:after="0" w:line="240" w:lineRule="auto"/>
+        <w:rPr>
+          <w:rFonts w:ascii="Courier New" w:hAnsi="Courier New" w:cs="Courier New"/>
+          <w:sz w:val="18"/>
+          <w:szCs w:val="18"/>
+          <w:lang w:val="en-NZ"/>
+        </w:rPr>
+      </w:pPr>
+      <w:r>
+        <w:rPr>
+          <w:rFonts w:ascii="Courier New" w:hAnsi="Courier New" w:cs="Courier New"/>
+          <w:sz w:val="18"/>
+          <w:szCs w:val="18"/>
+          <w:lang w:val="en-NZ"/>
+        </w:rPr>
+        <w:t>Aliases</w:t>
+      </w:r>
+    </w:p>
+    <w:p>
+      <w:pPr>
+        <w:autoSpaceDE w:val="0"/>
+        <w:autoSpaceDN w:val="0"/>
+        <w:adjustRightInd w:val="0"/>
+        <w:spacing w:after="0" w:line="240" w:lineRule="auto"/>
+        <w:rPr>
+          <w:rFonts w:ascii="Courier New" w:hAnsi="Courier New" w:cs="Courier New"/>
+          <w:sz w:val="18"/>
+          <w:szCs w:val="18"/>
+          <w:lang w:val="en-NZ"/>
+        </w:rPr>
+      </w:pPr>
+    </w:p>
+    <w:p>
+      <w:pPr>
+        <w:autoSpaceDE w:val="0"/>
+        <w:autoSpaceDN w:val="0"/>
+        <w:adjustRightInd w:val="0"/>
+        <w:spacing w:after="0" w:line="240" w:lineRule="auto"/>
+        <w:rPr>
+          <w:rFonts w:ascii="Courier New" w:hAnsi="Courier New" w:cs="Courier New"/>
+          <w:sz w:val="18"/>
+          <w:szCs w:val="18"/>
+          <w:lang w:val="en-NZ"/>
+        </w:rPr>
+      </w:pPr>
+      <w:r>
+        <w:rPr>
+          <w:rFonts w:ascii="Courier New" w:hAnsi="Courier New" w:cs="Courier New"/>
+          <w:sz w:val="18"/>
+          <w:szCs w:val="18"/>
+          <w:lang w:val="en-NZ"/>
+        </w:rPr>
+        <w:t>I</w:t>
+      </w:r>
+    </w:p>
+    <w:p>
+      <w:pPr>
+        <w:autoSpaceDE w:val="0"/>
+        <w:autoSpaceDN w:val="0"/>
+        <w:adjustRightInd w:val="0"/>
+        <w:spacing w:after="0" w:line="240" w:lineRule="auto"/>
+        <w:rPr>
+          <w:rFonts w:ascii="Courier New" w:hAnsi="Courier New" w:cs="Courier New"/>
+          <w:sz w:val="18"/>
+          <w:szCs w:val="18"/>
+          <w:lang w:val="en-NZ"/>
+        </w:rPr>
+      </w:pPr>
+      <w:r>
+        <w:rPr>
+          <w:rFonts w:ascii="Courier New" w:hAnsi="Courier New" w:cs="Courier New"/>
+          <w:sz w:val="18"/>
+          <w:szCs w:val="18"/>
+          <w:lang w:val="en-NZ"/>
+        </w:rPr>
+        <w:t>A</w:t>
+      </w:r>
+    </w:p>
+    <w:p>
+      <w:pPr>
+        <w:autoSpaceDE w:val="0"/>
+        <w:autoSpaceDN w:val="0"/>
+        <w:adjustRightInd w:val="0"/>
+        <w:spacing w:after="0" w:line="240" w:lineRule="auto"/>
+        <w:rPr>
+          <w:rFonts w:ascii="Courier New" w:hAnsi="Courier New" w:cs="Courier New"/>
+          <w:sz w:val="18"/>
+          <w:szCs w:val="18"/>
+          <w:lang w:val="en-NZ"/>
+        </w:rPr>
+      </w:pPr>
+      <w:r>
+        <w:rPr>
+          <w:rFonts w:ascii="Courier New" w:hAnsi="Courier New" w:cs="Courier New"/>
+          <w:sz w:val="18"/>
+          <w:szCs w:val="18"/>
+          <w:lang w:val="en-NZ"/>
+        </w:rPr>
+        <w:t>B</w:t>
+      </w:r>
+    </w:p>
+    <w:p>
+      <w:pPr>
+        <w:autoSpaceDE w:val="0"/>
+        <w:autoSpaceDN w:val="0"/>
+        <w:adjustRightInd w:val="0"/>
+        <w:spacing w:after="0" w:line="240" w:lineRule="auto"/>
+        <w:rPr>
+          <w:rFonts w:ascii="Courier New" w:hAnsi="Courier New" w:cs="Courier New"/>
+          <w:sz w:val="18"/>
+          <w:szCs w:val="18"/>
+          <w:lang w:val="en-NZ"/>
+        </w:rPr>
+      </w:pPr>
+      <w:r>
+        <w:rPr>
+          <w:rFonts w:ascii="Courier New" w:hAnsi="Courier New" w:cs="Courier New"/>
+          <w:sz w:val="18"/>
+          <w:szCs w:val="18"/>
+          <w:lang w:val="en-NZ"/>
+        </w:rPr>
+        <w:t>C</w:t>
+      </w:r>
+    </w:p>
+    <w:p>
+      <w:pPr>
+        <w:autoSpaceDE w:val="0"/>
+        <w:autoSpaceDN w:val="0"/>
+        <w:adjustRightInd w:val="0"/>
+        <w:spacing w:after="0" w:line="240" w:lineRule="auto"/>
+        <w:rPr>
+          <w:rFonts w:ascii="Courier New" w:hAnsi="Courier New" w:cs="Courier New"/>
+          <w:sz w:val="18"/>
+          <w:szCs w:val="18"/>
+          <w:lang w:val="en-NZ"/>
+        </w:rPr>
+      </w:pPr>
+      <w:r>
+        <w:rPr>
+          <w:rFonts w:ascii="Courier New" w:hAnsi="Courier New" w:cs="Courier New"/>
+          <w:sz w:val="18"/>
+          <w:szCs w:val="18"/>
+          <w:lang w:val="en-NZ"/>
+        </w:rPr>
+        <w:t>BC</w:t>
+      </w:r>
+    </w:p>
+    <w:p>
+      <w:pPr>
+        <w:ind w:left="360"/>
+      </w:pPr>
       <w:bookmarkStart w:id="0" w:name="_GoBack"/>
       <w:bookmarkEnd w:id="0"/>
     </w:p>
@@ -3678,6 +6907,23 @@
       <w:szCs w:val="16"/>
     </w:rPr>
   </w:style>
+  <w:style w:type="paragraph" w:customStyle="1" w:styleId="Default">
+    <w:name w:val="Default"/>
+    <w:rsid w:val="00376667"/>
+    <w:pPr>
+      <w:autoSpaceDE w:val="0"/>
+      <w:autoSpaceDN w:val="0"/>
+      <w:adjustRightInd w:val="0"/>
+      <w:spacing w:after="0" w:line="240" w:lineRule="auto"/>
+    </w:pPr>
+    <w:rPr>
+      <w:rFonts w:ascii="Arial" w:hAnsi="Arial" w:cs="Arial"/>
+      <w:color w:val="000000"/>
+      <w:sz w:val="24"/>
+      <w:szCs w:val="24"/>
+      <w:lang w:val="en-NZ"/>
+    </w:rPr>
+  </w:style>
 </w:styles>
 </file>
 
@@ -3907,6 +7153,23 @@
       <w:rFonts w:ascii="Tahoma" w:hAnsi="Tahoma" w:cs="Tahoma"/>
       <w:sz w:val="16"/>
       <w:szCs w:val="16"/>
+    </w:rPr>
+  </w:style>
+  <w:style w:type="paragraph" w:customStyle="1" w:styleId="Default">
+    <w:name w:val="Default"/>
+    <w:rsid w:val="00376667"/>
+    <w:pPr>
+      <w:autoSpaceDE w:val="0"/>
+      <w:autoSpaceDN w:val="0"/>
+      <w:adjustRightInd w:val="0"/>
+      <w:spacing w:after="0" w:line="240" w:lineRule="auto"/>
+    </w:pPr>
+    <w:rPr>
+      <w:rFonts w:ascii="Arial" w:hAnsi="Arial" w:cs="Arial"/>
+      <w:color w:val="000000"/>
+      <w:sz w:val="24"/>
+      <w:szCs w:val="24"/>
+      <w:lang w:val="en-NZ"/>
     </w:rPr>
   </w:style>
 </w:styles>

</xml_diff>

<commit_message>
modified:   assignment2/qsort.MPJ 	modified:   assignment2/report.docx
</commit_message>
<xml_diff>
--- a/assignment2/report.docx
+++ b/assignment2/report.docx
@@ -13,6 +13,187 @@
       <w:r>
         <w:t>Introduction</w:t>
       </w:r>
+      <w:r>
+        <w:t xml:space="preserve"> </w:t>
+      </w:r>
+    </w:p>
+    <w:p>
+      <w:pPr>
+        <w:autoSpaceDE w:val="0"/>
+        <w:autoSpaceDN w:val="0"/>
+        <w:adjustRightInd w:val="0"/>
+        <w:spacing w:after="0" w:line="240" w:lineRule="auto"/>
+        <w:ind w:left="360"/>
+        <w:rPr>
+          <w:rFonts w:ascii="Times-Roman" w:hAnsi="Times-Roman" w:cs="Times-Roman"/>
+          <w:lang w:val="en-NZ"/>
+        </w:rPr>
+      </w:pPr>
+      <w:r>
+        <w:rPr>
+          <w:rFonts w:ascii="Times-Roman" w:hAnsi="Times-Roman" w:cs="Times-Roman"/>
+          <w:lang w:val="en-NZ"/>
+        </w:rPr>
+        <w:t>A</w:t>
+      </w:r>
+      <w:r>
+        <w:rPr>
+          <w:rFonts w:ascii="Times-Roman" w:hAnsi="Times-Roman" w:cs="Times-Roman"/>
+          <w:lang w:val="en-NZ"/>
+        </w:rPr>
+        <w:t>n algorithm is any well-defined computational procedure that takes</w:t>
+      </w:r>
+      <w:r>
+        <w:rPr>
+          <w:rFonts w:ascii="Times-Roman" w:hAnsi="Times-Roman" w:cs="Times-Roman"/>
+          <w:lang w:val="en-NZ"/>
+        </w:rPr>
+        <w:t xml:space="preserve"> </w:t>
+      </w:r>
+      <w:r>
+        <w:rPr>
+          <w:rFonts w:ascii="Times-Roman" w:hAnsi="Times-Roman" w:cs="Times-Roman"/>
+          <w:lang w:val="en-NZ"/>
+        </w:rPr>
+        <w:t>some value, or set of values, as input and produces some value, or set of values, as</w:t>
+      </w:r>
+      <w:r>
+        <w:rPr>
+          <w:rFonts w:ascii="Times-Roman" w:hAnsi="Times-Roman" w:cs="Times-Roman"/>
+          <w:lang w:val="en-NZ"/>
+        </w:rPr>
+        <w:t xml:space="preserve"> </w:t>
+      </w:r>
+      <w:r>
+        <w:rPr>
+          <w:rFonts w:ascii="Times-Roman" w:hAnsi="Times-Roman" w:cs="Times-Roman"/>
+          <w:lang w:val="en-NZ"/>
+        </w:rPr>
+        <w:t>output.</w:t>
+      </w:r>
+      <w:r>
+        <w:rPr>
+          <w:rFonts w:ascii="Times-Roman" w:hAnsi="Times-Roman" w:cs="Times-Roman"/>
+          <w:lang w:val="en-NZ"/>
+        </w:rPr>
+        <w:t xml:space="preserve"> </w:t>
+      </w:r>
+      <w:r>
+        <w:rPr>
+          <w:rFonts w:ascii="Times-Roman" w:hAnsi="Times-Roman" w:cs="Times-Roman"/>
+          <w:lang w:val="en-NZ"/>
+        </w:rPr>
+        <w:t>[clrs.ch1]</w:t>
+      </w:r>
+      <w:r>
+        <w:rPr>
+          <w:rFonts w:ascii="Times-Roman" w:hAnsi="Times-Roman" w:cs="Times-Roman"/>
+          <w:lang w:val="en-NZ"/>
+        </w:rPr>
+        <w:t xml:space="preserve"> </w:t>
+      </w:r>
+      <w:proofErr w:type="gramStart"/>
+      <w:r>
+        <w:rPr>
+          <w:rFonts w:ascii="Times-Roman" w:hAnsi="Times-Roman" w:cs="Times-Roman"/>
+          <w:lang w:val="en-NZ"/>
+        </w:rPr>
+        <w:t>To</w:t>
+      </w:r>
+      <w:proofErr w:type="gramEnd"/>
+      <w:r>
+        <w:rPr>
+          <w:rFonts w:ascii="Times-Roman" w:hAnsi="Times-Roman" w:cs="Times-Roman"/>
+          <w:lang w:val="en-NZ"/>
+        </w:rPr>
+        <w:t xml:space="preserve"> find out how data sizes, programming languages and operating systems affect performance </w:t>
+      </w:r>
+      <w:r>
+        <w:rPr>
+          <w:rFonts w:ascii="Times-Roman" w:hAnsi="Times-Roman" w:cs="Times-Roman"/>
+          <w:lang w:val="en-NZ"/>
+        </w:rPr>
+        <w:t>of an</w:t>
+      </w:r>
+      <w:r>
+        <w:rPr>
+          <w:rFonts w:ascii="Times-Roman" w:hAnsi="Times-Roman" w:cs="Times-Roman"/>
+          <w:lang w:val="en-NZ"/>
+        </w:rPr>
+        <w:t xml:space="preserve"> algorithm,</w:t>
+      </w:r>
+      <w:r>
+        <w:rPr>
+          <w:rFonts w:ascii="Times-Roman" w:hAnsi="Times-Roman" w:cs="Times-Roman"/>
+          <w:lang w:val="en-NZ"/>
+        </w:rPr>
+        <w:t xml:space="preserve"> this experiment chose Quick Sort as the algorithm for testing</w:t>
+      </w:r>
+      <w:r>
+        <w:rPr>
+          <w:rFonts w:ascii="Times-Roman" w:hAnsi="Times-Roman" w:cs="Times-Roman"/>
+          <w:lang w:val="en-NZ"/>
+        </w:rPr>
+        <w:t xml:space="preserve"> using </w:t>
+      </w:r>
+      <w:proofErr w:type="spellStart"/>
+      <w:r>
+        <w:rPr>
+          <w:rFonts w:ascii="Times-Roman" w:hAnsi="Times-Roman" w:cs="Times-Roman"/>
+          <w:lang w:val="en-NZ"/>
+        </w:rPr>
+        <w:t>MiniTab</w:t>
+      </w:r>
+      <w:proofErr w:type="spellEnd"/>
+      <w:r>
+        <w:rPr>
+          <w:rFonts w:ascii="Times-Roman" w:hAnsi="Times-Roman" w:cs="Times-Roman"/>
+          <w:lang w:val="en-NZ"/>
+        </w:rPr>
+        <w:t xml:space="preserve"> 17</w:t>
+      </w:r>
+      <w:r>
+        <w:rPr>
+          <w:rFonts w:ascii="Times-Roman" w:hAnsi="Times-Roman" w:cs="Times-Roman"/>
+          <w:lang w:val="en-NZ"/>
+        </w:rPr>
+        <w:t xml:space="preserve">. Data </w:t>
+      </w:r>
+      <w:proofErr w:type="gramStart"/>
+      <w:r>
+        <w:rPr>
+          <w:rFonts w:ascii="Times-Roman" w:hAnsi="Times-Roman" w:cs="Times-Roman"/>
+          <w:lang w:val="en-NZ"/>
+        </w:rPr>
+        <w:t>size ,</w:t>
+      </w:r>
+      <w:proofErr w:type="gramEnd"/>
+      <w:r>
+        <w:rPr>
+          <w:rFonts w:ascii="Times-Roman" w:hAnsi="Times-Roman" w:cs="Times-Roman"/>
+          <w:lang w:val="en-NZ"/>
+        </w:rPr>
+        <w:t xml:space="preserve"> </w:t>
+      </w:r>
+      <w:r>
+        <w:rPr>
+          <w:rFonts w:ascii="Times-Roman" w:hAnsi="Times-Roman" w:cs="Times-Roman"/>
+          <w:lang w:val="en-NZ"/>
+        </w:rPr>
+        <w:t>programming languages and Operating systems were chosen as experiment factors, running time as response.</w:t>
+      </w:r>
+      <w:r>
+        <w:rPr>
+          <w:rFonts w:ascii="Times-Roman" w:hAnsi="Times-Roman" w:cs="Times-Roman"/>
+          <w:lang w:val="en-NZ"/>
+        </w:rPr>
+        <w:t xml:space="preserve"> </w:t>
+      </w:r>
+    </w:p>
+    <w:p>
+      <w:pPr>
+        <w:ind w:left="360"/>
+      </w:pPr>
     </w:p>
     <w:p>
       <w:pPr>
@@ -24,6 +205,30 @@
       </w:pPr>
       <w:r>
         <w:t>Aim and objectives</w:t>
+      </w:r>
+    </w:p>
+    <w:p>
+      <w:pPr>
+        <w:ind w:left="360"/>
+      </w:pPr>
+      <w:r>
+        <w:t xml:space="preserve">Using </w:t>
+      </w:r>
+      <w:proofErr w:type="spellStart"/>
+      <w:r>
+        <w:t>MiniTab</w:t>
+      </w:r>
+      <w:proofErr w:type="spellEnd"/>
+      <w:r>
+        <w:t xml:space="preserve"> 17 find out to what extent data sizes, programming languages and operating systems affect performance of a specific algorithm, </w:t>
+      </w:r>
+      <w:proofErr w:type="spellStart"/>
+      <w:r>
+        <w:t>i</w:t>
+      </w:r>
+      <w:proofErr w:type="spellEnd"/>
+      <w:r>
+        <w:t>. e. Quick Sort.</w:t>
       </w:r>
     </w:p>
     <w:p>
@@ -5133,15 +5338,11 @@
           <w:lang w:val="en-NZ"/>
         </w:rPr>
         <w:lastRenderedPageBreak/>
-        <w:t xml:space="preserve">Factorial Regression: Y2 versus Size, Languages, OS </w:t>
-      </w:r>
-    </w:p>
-    <w:p>
-      <w:pPr>
-        <w:autoSpaceDE w:val="0"/>
-        <w:autoSpaceDN w:val="0"/>
-        <w:adjustRightInd w:val="0"/>
-        <w:spacing w:after="0" w:line="240" w:lineRule="auto"/>
+        <w:t>Factorial Regression: Y2 ve</w:t>
+      </w:r>
+      <w:bookmarkStart w:id="0" w:name="_GoBack"/>
+      <w:bookmarkEnd w:id="0"/>
+      <w:r>
         <w:rPr>
           <w:rFonts w:ascii="Segoe UI" w:hAnsi="Segoe UI" w:cs="Segoe UI"/>
           <w:b/>
@@ -5150,6 +5351,23 @@
           <w:szCs w:val="24"/>
           <w:lang w:val="en-NZ"/>
         </w:rPr>
+        <w:t xml:space="preserve">rsus Size, Languages, OS </w:t>
+      </w:r>
+    </w:p>
+    <w:p>
+      <w:pPr>
+        <w:autoSpaceDE w:val="0"/>
+        <w:autoSpaceDN w:val="0"/>
+        <w:adjustRightInd w:val="0"/>
+        <w:spacing w:after="0" w:line="240" w:lineRule="auto"/>
+        <w:rPr>
+          <w:rFonts w:ascii="Segoe UI" w:hAnsi="Segoe UI" w:cs="Segoe UI"/>
+          <w:b/>
+          <w:bCs/>
+          <w:sz w:val="24"/>
+          <w:szCs w:val="24"/>
+          <w:lang w:val="en-NZ"/>
+        </w:rPr>
       </w:pPr>
     </w:p>
     <w:p>
@@ -6564,8 +6782,6 @@
       <w:pPr>
         <w:ind w:left="360"/>
       </w:pPr>
-      <w:bookmarkStart w:id="0" w:name="_GoBack"/>
-      <w:bookmarkEnd w:id="0"/>
     </w:p>
     <w:p>
       <w:pPr>

</xml_diff>